<commit_message>
-Fixed sign in SBO_ANCAS complexity calculations
</commit_message>
<xml_diff>
--- a/Complexity and pseudo code.docx
+++ b/Complexity and pseudo code.docx
@@ -1431,13 +1431,7 @@
                                     <w:rPr>
                                       <w:rFonts w:ascii="Cambria Math" w:hAnsi="Cambria Math"/>
                                     </w:rPr>
-                                    <m:t xml:space="preserve"> </m:t>
-                                  </m:r>
-                                  <m:r>
-                                    <w:rPr>
-                                      <w:rFonts w:ascii="Cambria Math" w:hAnsi="Cambria Math"/>
-                                    </w:rPr>
-                                    <m:t>r</m:t>
+                                    <m:t xml:space="preserve"> r</m:t>
                                   </m:r>
                                 </m:e>
                                 <m:sub>
@@ -1510,13 +1504,7 @@
                                 <w:rPr>
                                   <w:rFonts w:ascii="Cambria Math" w:hAnsi="Cambria Math"/>
                                 </w:rPr>
-                                <m:t>=</m:t>
-                              </m:r>
-                              <m:r>
-                                <w:rPr>
-                                  <w:rFonts w:ascii="Cambria Math" w:hAnsi="Cambria Math"/>
-                                </w:rPr>
-                                <m:t>r(</m:t>
+                                <m:t>=r(</m:t>
                               </m:r>
                               <m:sSup>
                                 <m:sSupPr>
@@ -2981,13 +2969,7 @@
                               <w:rPr>
                                 <w:rFonts w:ascii="Cambria Math" w:hAnsi="Cambria Math"/>
                               </w:rPr>
-                              <m:t xml:space="preserve"> </m:t>
-                            </m:r>
-                            <m:r>
-                              <w:rPr>
-                                <w:rFonts w:ascii="Cambria Math" w:hAnsi="Cambria Math"/>
-                              </w:rPr>
-                              <m:t>r</m:t>
+                              <m:t xml:space="preserve"> r</m:t>
                             </m:r>
                           </m:e>
                           <m:sub>
@@ -3060,13 +3042,7 @@
                           <w:rPr>
                             <w:rFonts w:ascii="Cambria Math" w:hAnsi="Cambria Math"/>
                           </w:rPr>
-                          <m:t>=</m:t>
-                        </m:r>
-                        <m:r>
-                          <w:rPr>
-                            <w:rFonts w:ascii="Cambria Math" w:hAnsi="Cambria Math"/>
-                          </w:rPr>
-                          <m:t>r(</m:t>
+                          <m:t>=r(</m:t>
                         </m:r>
                         <m:sSup>
                           <m:sSupPr>
@@ -3961,13 +3937,7 @@
                               <w:rPr>
                                 <w:rFonts w:asciiTheme="minorBidi" w:eastAsiaTheme="minorEastAsia" w:hAnsiTheme="minorBidi"/>
                               </w:rPr>
-                              <w:t xml:space="preserve"> each set of 4 points</w:t>
-                            </w:r>
-                            <w:r>
-                              <w:rPr>
-                                <w:rFonts w:asciiTheme="minorBidi" w:eastAsiaTheme="minorEastAsia" w:hAnsiTheme="minorBidi"/>
-                              </w:rPr>
-                              <w:t xml:space="preserve"> </w:t>
+                              <w:t xml:space="preserve"> each set of 4 points </w:t>
                             </w:r>
                             <w:r>
                               <w:rPr>
@@ -4956,10 +4926,10 @@
                                   <v:path o:extrusionok="f" gradientshapeok="t" o:connecttype="rect"/>
                                   <o:lock v:ext="edit" aspectratio="t"/>
                                 </v:shapetype>
-                                <v:shape id="_x0000_i1413" type="#_x0000_t75" style="width:13.25pt;height:13.25pt" o:ole="">
+                                <v:shape id="_x0000_i1026" type="#_x0000_t75" style="width:13.25pt;height:13.25pt" o:ole="">
                                   <v:imagedata r:id="rId12" o:title=""/>
                                 </v:shape>
-                                <o:OLEObject Type="Embed" ProgID="Equation.DSMT4" ShapeID="_x0000_i1413" DrawAspect="Content" ObjectID="_1774115329" r:id="rId13"/>
+                                <o:OLEObject Type="Embed" ProgID="Equation.DSMT4" ShapeID="_x0000_i1026" DrawAspect="Content" ObjectID="_1774115531" r:id="rId13"/>
                               </w:object>
                             </w:r>
                             <w:r>
@@ -5023,10 +4993,10 @@
                                 <w:position w:val="-6"/>
                               </w:rPr>
                               <w:object w:dxaOrig="269" w:dyaOrig="269" w14:anchorId="1CB2A27B">
-                                <v:shape id="_x0000_i1351" type="#_x0000_t75" style="width:13.25pt;height:13.25pt" o:ole="">
+                                <v:shape id="_x0000_i1028" type="#_x0000_t75" style="width:13.25pt;height:13.25pt" o:ole="">
                                   <v:imagedata r:id="rId14" o:title=""/>
                                 </v:shape>
-                                <o:OLEObject Type="Embed" ProgID="Equation.DSMT4" ShapeID="_x0000_i1351" DrawAspect="Content" ObjectID="_1774115330" r:id="rId15"/>
+                                <o:OLEObject Type="Embed" ProgID="Equation.DSMT4" ShapeID="_x0000_i1028" DrawAspect="Content" ObjectID="_1774115532" r:id="rId15"/>
                               </w:object>
                             </w:r>
                             <w:r>
@@ -6807,13 +6777,7 @@
                         <w:rPr>
                           <w:rFonts w:asciiTheme="minorBidi" w:eastAsiaTheme="minorEastAsia" w:hAnsiTheme="minorBidi"/>
                         </w:rPr>
-                        <w:t xml:space="preserve"> each set of 4 points</w:t>
-                      </w:r>
-                      <w:r>
-                        <w:rPr>
-                          <w:rFonts w:asciiTheme="minorBidi" w:eastAsiaTheme="minorEastAsia" w:hAnsiTheme="minorBidi"/>
-                        </w:rPr>
-                        <w:t xml:space="preserve"> </w:t>
+                        <w:t xml:space="preserve"> each set of 4 points </w:t>
                       </w:r>
                       <w:r>
                         <w:rPr>
@@ -7783,10 +7747,10 @@
                           <w:position w:val="-6"/>
                         </w:rPr>
                         <w:object w:dxaOrig="269" w:dyaOrig="269" w14:anchorId="5391D559">
-                          <v:shape id="_x0000_i1413" type="#_x0000_t75" style="width:13.25pt;height:13.25pt" o:ole="">
+                          <v:shape id="_x0000_i1026" type="#_x0000_t75" style="width:13.25pt;height:13.25pt" o:ole="">
                             <v:imagedata r:id="rId12" o:title=""/>
                           </v:shape>
-                          <o:OLEObject Type="Embed" ProgID="Equation.DSMT4" ShapeID="_x0000_i1413" DrawAspect="Content" ObjectID="_1774115329" r:id="rId16"/>
+                          <o:OLEObject Type="Embed" ProgID="Equation.DSMT4" ShapeID="_x0000_i1026" DrawAspect="Content" ObjectID="_1774115531" r:id="rId16"/>
                         </w:object>
                       </w:r>
                       <w:r>
@@ -7850,10 +7814,10 @@
                           <w:position w:val="-6"/>
                         </w:rPr>
                         <w:object w:dxaOrig="269" w:dyaOrig="269" w14:anchorId="1CB2A27B">
-                          <v:shape id="_x0000_i1351" type="#_x0000_t75" style="width:13.25pt;height:13.25pt" o:ole="">
+                          <v:shape id="_x0000_i1028" type="#_x0000_t75" style="width:13.25pt;height:13.25pt" o:ole="">
                             <v:imagedata r:id="rId14" o:title=""/>
                           </v:shape>
-                          <o:OLEObject Type="Embed" ProgID="Equation.DSMT4" ShapeID="_x0000_i1351" DrawAspect="Content" ObjectID="_1774115330" r:id="rId17"/>
+                          <o:OLEObject Type="Embed" ProgID="Equation.DSMT4" ShapeID="_x0000_i1028" DrawAspect="Content" ObjectID="_1774115532" r:id="rId17"/>
                         </w:object>
                       </w:r>
                       <w:r>
@@ -9713,10 +9677,10 @@
           <w:position w:val="-12"/>
         </w:rPr>
         <w:object w:dxaOrig="380" w:dyaOrig="360" w14:anchorId="1BF62937">
-          <v:shape id="_x0000_i1044" type="#_x0000_t75" style="width:19pt;height:19pt" o:ole="">
+          <v:shape id="_x0000_i1029" type="#_x0000_t75" style="width:19pt;height:19pt" o:ole="">
             <v:imagedata r:id="rId18" o:title=""/>
           </v:shape>
-          <o:OLEObject Type="Embed" ProgID="Equation.DSMT4" ShapeID="_x0000_i1044" DrawAspect="Content" ObjectID="_1774115319" r:id="rId19"/>
+          <o:OLEObject Type="Embed" ProgID="Equation.DSMT4" ShapeID="_x0000_i1029" DrawAspect="Content" ObjectID="_1774115521" r:id="rId19"/>
         </w:object>
       </w:r>
       <w:r>
@@ -9733,10 +9697,10 @@
           <w:position w:val="-4"/>
         </w:rPr>
         <w:object w:dxaOrig="180" w:dyaOrig="260" w14:anchorId="6CD01903">
-          <v:shape id="_x0000_i1045" type="#_x0000_t75" style="width:8.4pt;height:13.25pt" o:ole="">
+          <v:shape id="_x0000_i1030" type="#_x0000_t75" style="width:8.4pt;height:13.25pt" o:ole="">
             <v:imagedata r:id="rId20" o:title=""/>
           </v:shape>
-          <o:OLEObject Type="Embed" ProgID="Equation.DSMT4" ShapeID="_x0000_i1045" DrawAspect="Content" ObjectID="_1774115320" r:id="rId21"/>
+          <o:OLEObject Type="Embed" ProgID="Equation.DSMT4" ShapeID="_x0000_i1030" DrawAspect="Content" ObjectID="_1774115522" r:id="rId21"/>
         </w:object>
       </w:r>
       <w:r>
@@ -9830,10 +9794,10 @@
                                 <w:position w:val="-12"/>
                               </w:rPr>
                               <w:object w:dxaOrig="1816" w:dyaOrig="376" w14:anchorId="29B6C160">
-                                <v:shape id="_x0000_i1046" type="#_x0000_t75" style="width:91pt;height:19pt" o:ole="">
+                                <v:shape id="_x0000_i1032" type="#_x0000_t75" style="width:91pt;height:19pt" o:ole="">
                                   <v:imagedata r:id="rId22" o:title=""/>
                                 </v:shape>
-                                <o:OLEObject Type="Embed" ProgID="Equation.DSMT4" ShapeID="_x0000_i1046" DrawAspect="Content" ObjectID="_1774115331" r:id="rId23"/>
+                                <o:OLEObject Type="Embed" ProgID="Equation.DSMT4" ShapeID="_x0000_i1032" DrawAspect="Content" ObjectID="_1774115533" r:id="rId23"/>
                               </w:object>
                             </w:r>
                           </w:p>
@@ -9865,10 +9829,10 @@
                                 <w:position w:val="-12"/>
                               </w:rPr>
                               <w:object w:dxaOrig="1032" w:dyaOrig="376" w14:anchorId="632558D0">
-                                <v:shape id="_x0000_i1047" type="#_x0000_t75" style="width:51.7pt;height:19pt" o:ole="">
+                                <v:shape id="_x0000_i1034" type="#_x0000_t75" style="width:51.7pt;height:19pt" o:ole="">
                                   <v:imagedata r:id="rId24" o:title=""/>
                                 </v:shape>
-                                <o:OLEObject Type="Embed" ProgID="Equation.DSMT4" ShapeID="_x0000_i1047" DrawAspect="Content" ObjectID="_1774115332" r:id="rId25"/>
+                                <o:OLEObject Type="Embed" ProgID="Equation.DSMT4" ShapeID="_x0000_i1034" DrawAspect="Content" ObjectID="_1774115534" r:id="rId25"/>
                               </w:object>
                             </w:r>
                           </w:p>
@@ -9886,10 +9850,10 @@
                                 <w:position w:val="-12"/>
                               </w:rPr>
                               <w:object w:dxaOrig="967" w:dyaOrig="376" w14:anchorId="2ACD14B5">
-                                <v:shape id="_x0000_i1048" type="#_x0000_t75" style="width:48.15pt;height:19pt" o:ole="">
+                                <v:shape id="_x0000_i1036" type="#_x0000_t75" style="width:48.15pt;height:19pt" o:ole="">
                                   <v:imagedata r:id="rId26" o:title=""/>
                                 </v:shape>
-                                <o:OLEObject Type="Embed" ProgID="Equation.DSMT4" ShapeID="_x0000_i1048" DrawAspect="Content" ObjectID="_1774115333" r:id="rId27"/>
+                                <o:OLEObject Type="Embed" ProgID="Equation.DSMT4" ShapeID="_x0000_i1036" DrawAspect="Content" ObjectID="_1774115535" r:id="rId27"/>
                               </w:object>
                             </w:r>
                           </w:p>
@@ -9907,10 +9871,10 @@
                                 <w:position w:val="-12"/>
                               </w:rPr>
                               <w:object w:dxaOrig="946" w:dyaOrig="376" w14:anchorId="18A021DF">
-                                <v:shape id="_x0000_i1049" type="#_x0000_t75" style="width:47.25pt;height:19pt" o:ole="">
+                                <v:shape id="_x0000_i1038" type="#_x0000_t75" style="width:47.25pt;height:19pt" o:ole="">
                                   <v:imagedata r:id="rId28" o:title=""/>
                                 </v:shape>
-                                <o:OLEObject Type="Embed" ProgID="Equation.DSMT4" ShapeID="_x0000_i1049" DrawAspect="Content" ObjectID="_1774115334" r:id="rId29"/>
+                                <o:OLEObject Type="Embed" ProgID="Equation.DSMT4" ShapeID="_x0000_i1038" DrawAspect="Content" ObjectID="_1774115536" r:id="rId29"/>
                               </w:object>
                             </w:r>
                           </w:p>
@@ -9928,10 +9892,10 @@
                                 <w:position w:val="-6"/>
                               </w:rPr>
                               <w:object w:dxaOrig="570" w:dyaOrig="269" w14:anchorId="524031BE">
-                                <v:shape id="_x0000_i1050" type="#_x0000_t75" style="width:28.7pt;height:13.25pt" o:ole="">
+                                <v:shape id="_x0000_i1040" type="#_x0000_t75" style="width:28.7pt;height:13.25pt" o:ole="">
                                   <v:imagedata r:id="rId30" o:title=""/>
                                 </v:shape>
-                                <o:OLEObject Type="Embed" ProgID="Equation.DSMT4" ShapeID="_x0000_i1050" DrawAspect="Content" ObjectID="_1774115335" r:id="rId31"/>
+                                <o:OLEObject Type="Embed" ProgID="Equation.DSMT4" ShapeID="_x0000_i1040" DrawAspect="Content" ObjectID="_1774115537" r:id="rId31"/>
                               </w:object>
                             </w:r>
                           </w:p>
@@ -9949,10 +9913,10 @@
                                 <w:position w:val="-6"/>
                               </w:rPr>
                               <w:object w:dxaOrig="548" w:dyaOrig="269" w14:anchorId="03C115AD">
-                                <v:shape id="_x0000_i1051" type="#_x0000_t75" style="width:27.4pt;height:13.25pt" o:ole="">
+                                <v:shape id="_x0000_i1042" type="#_x0000_t75" style="width:27.4pt;height:13.25pt" o:ole="">
                                   <v:imagedata r:id="rId32" o:title=""/>
                                 </v:shape>
-                                <o:OLEObject Type="Embed" ProgID="Equation.DSMT4" ShapeID="_x0000_i1051" DrawAspect="Content" ObjectID="_1774115336" r:id="rId33"/>
+                                <o:OLEObject Type="Embed" ProgID="Equation.DSMT4" ShapeID="_x0000_i1042" DrawAspect="Content" ObjectID="_1774115538" r:id="rId33"/>
                               </w:object>
                             </w:r>
                           </w:p>
@@ -9984,10 +9948,10 @@
                                 <w:position w:val="-12"/>
                               </w:rPr>
                               <w:object w:dxaOrig="731" w:dyaOrig="376" w14:anchorId="2169448C">
-                                <v:shape id="_x0000_i1052" type="#_x0000_t75" style="width:36.65pt;height:19pt" o:ole="">
+                                <v:shape id="_x0000_i1044" type="#_x0000_t75" style="width:36.65pt;height:19pt" o:ole="">
                                   <v:imagedata r:id="rId34" o:title=""/>
                                 </v:shape>
-                                <o:OLEObject Type="Embed" ProgID="Equation.DSMT4" ShapeID="_x0000_i1052" DrawAspect="Content" ObjectID="_1774115337" r:id="rId35"/>
+                                <o:OLEObject Type="Embed" ProgID="Equation.DSMT4" ShapeID="_x0000_i1044" DrawAspect="Content" ObjectID="_1774115539" r:id="rId35"/>
                               </w:object>
                             </w:r>
                             <w:r>
@@ -10026,10 +9990,10 @@
                                 <w:position w:val="-16"/>
                               </w:rPr>
                               <w:object w:dxaOrig="322" w:dyaOrig="408" w14:anchorId="5E777943">
-                                <v:shape id="_x0000_i1053" type="#_x0000_t75" style="width:15.9pt;height:20.3pt" o:ole="">
+                                <v:shape id="_x0000_i1046" type="#_x0000_t75" style="width:15.9pt;height:20.3pt" o:ole="">
                                   <v:imagedata r:id="rId36" o:title=""/>
                                 </v:shape>
-                                <o:OLEObject Type="Embed" ProgID="Equation.DSMT4" ShapeID="_x0000_i1053" DrawAspect="Content" ObjectID="_1774115338" r:id="rId37"/>
+                                <o:OLEObject Type="Embed" ProgID="Equation.DSMT4" ShapeID="_x0000_i1046" DrawAspect="Content" ObjectID="_1774115540" r:id="rId37"/>
                               </w:object>
                             </w:r>
                             <w:r>
@@ -10043,11 +10007,11 @@
                                 <w:rFonts w:asciiTheme="minorBidi" w:hAnsiTheme="minorBidi"/>
                                 <w:position w:val="-10"/>
                               </w:rPr>
-                              <w:object w:dxaOrig="473" w:dyaOrig="376" w14:anchorId="2873E758">
-                                <v:shape id="_x0000_i1054" type="#_x0000_t75" style="width:23.85pt;height:19pt">
+                              <w:object w:dxaOrig="477" w:dyaOrig="380" w14:anchorId="2873E758">
+                                <v:shape id="_x0000_i1048" type="#_x0000_t75" style="width:23.85pt;height:19pt">
                                   <v:imagedata r:id="rId38" o:title=""/>
                                 </v:shape>
-                                <o:OLEObject Type="Embed" ProgID="Equation.DSMT4" ShapeID="_x0000_i1054" DrawAspect="Content" ObjectID="_1774115339" r:id="rId39"/>
+                                <o:OLEObject Type="Embed" ProgID="Equation.DSMT4" ShapeID="_x0000_i1048" DrawAspect="Content" ObjectID="_1774115541" r:id="rId39"/>
                               </w:object>
                             </w:r>
                             <w:r>
@@ -10117,11 +10081,11 @@
                                 <w:rFonts w:asciiTheme="minorBidi" w:hAnsiTheme="minorBidi"/>
                                 <w:position w:val="-10"/>
                               </w:rPr>
-                              <w:object w:dxaOrig="548" w:dyaOrig="322" w14:anchorId="017ED2F2">
-                                <v:shape id="_x0000_i1055" type="#_x0000_t75" style="width:27.4pt;height:15.9pt">
+                              <w:object w:dxaOrig="548" w:dyaOrig="318" w14:anchorId="017ED2F2">
+                                <v:shape id="_x0000_i1050" type="#_x0000_t75" style="width:27.4pt;height:15.9pt">
                                   <v:imagedata r:id="rId40" o:title=""/>
                                 </v:shape>
-                                <o:OLEObject Type="Embed" ProgID="Equation.DSMT4" ShapeID="_x0000_i1055" DrawAspect="Content" ObjectID="_1774115340" r:id="rId41"/>
+                                <o:OLEObject Type="Embed" ProgID="Equation.DSMT4" ShapeID="_x0000_i1050" DrawAspect="Content" ObjectID="_1774115542" r:id="rId41"/>
                               </w:object>
                             </w:r>
                           </w:p>
@@ -10145,11 +10109,11 @@
                                 <w:rFonts w:asciiTheme="minorBidi" w:hAnsiTheme="minorBidi"/>
                                 <w:position w:val="-14"/>
                               </w:rPr>
-                              <w:object w:dxaOrig="892" w:dyaOrig="376" w14:anchorId="796F3553">
-                                <v:shape id="_x0000_i1056" type="#_x0000_t75" style="width:44.6pt;height:19pt">
+                              <w:object w:dxaOrig="892" w:dyaOrig="380" w14:anchorId="796F3553">
+                                <v:shape id="_x0000_i1052" type="#_x0000_t75" style="width:44.6pt;height:19pt">
                                   <v:imagedata r:id="rId42" o:title=""/>
                                 </v:shape>
-                                <o:OLEObject Type="Embed" ProgID="Equation.DSMT4" ShapeID="_x0000_i1056" DrawAspect="Content" ObjectID="_1774115341" r:id="rId43"/>
+                                <o:OLEObject Type="Embed" ProgID="Equation.DSMT4" ShapeID="_x0000_i1052" DrawAspect="Content" ObjectID="_1774115543" r:id="rId43"/>
                               </w:object>
                             </w:r>
                             <w:r>
@@ -10175,11 +10139,11 @@
                                 <w:rFonts w:asciiTheme="minorBidi" w:hAnsiTheme="minorBidi"/>
                                 <w:position w:val="-10"/>
                               </w:rPr>
-                              <w:object w:dxaOrig="548" w:dyaOrig="322" w14:anchorId="3A5D9FD3">
-                                <v:shape id="_x0000_i1057" type="#_x0000_t75" style="width:27.4pt;height:15.9pt">
+                              <w:object w:dxaOrig="548" w:dyaOrig="318" w14:anchorId="3A5D9FD3">
+                                <v:shape id="_x0000_i1054" type="#_x0000_t75" style="width:27.4pt;height:15.9pt">
                                   <v:imagedata r:id="rId40" o:title=""/>
                                 </v:shape>
-                                <o:OLEObject Type="Embed" ProgID="Equation.DSMT4" ShapeID="_x0000_i1057" DrawAspect="Content" ObjectID="_1774115342" r:id="rId44"/>
+                                <o:OLEObject Type="Embed" ProgID="Equation.DSMT4" ShapeID="_x0000_i1054" DrawAspect="Content" ObjectID="_1774115544" r:id="rId44"/>
                               </w:object>
                             </w:r>
                           </w:p>
@@ -10203,11 +10167,11 @@
                                 <w:rFonts w:asciiTheme="minorBidi" w:hAnsiTheme="minorBidi"/>
                                 <w:position w:val="-16"/>
                               </w:rPr>
-                              <w:object w:dxaOrig="322" w:dyaOrig="408" w14:anchorId="34C92B9C">
-                                <v:shape id="_x0000_i1058" type="#_x0000_t75" style="width:15.9pt;height:20.3pt">
+                              <w:object w:dxaOrig="318" w:dyaOrig="406" w14:anchorId="34C92B9C">
+                                <v:shape id="_x0000_i1056" type="#_x0000_t75" style="width:15.9pt;height:20.3pt">
                                   <v:imagedata r:id="rId45" o:title=""/>
                                 </v:shape>
-                                <o:OLEObject Type="Embed" ProgID="Equation.DSMT4" ShapeID="_x0000_i1058" DrawAspect="Content" ObjectID="_1774115343" r:id="rId46"/>
+                                <o:OLEObject Type="Embed" ProgID="Equation.DSMT4" ShapeID="_x0000_i1056" DrawAspect="Content" ObjectID="_1774115545" r:id="rId46"/>
                               </w:object>
                             </w:r>
                             <w:r>
@@ -10250,11 +10214,11 @@
                                 <w:rFonts w:asciiTheme="minorBidi" w:hAnsiTheme="minorBidi"/>
                                 <w:position w:val="-6"/>
                               </w:rPr>
-                              <w:object w:dxaOrig="269" w:dyaOrig="269" w14:anchorId="249ABDDD">
-                                <v:shape id="_x0000_i1059" type="#_x0000_t75" style="width:13.25pt;height:13.25pt">
+                              <w:object w:dxaOrig="265" w:dyaOrig="265" w14:anchorId="249ABDDD">
+                                <v:shape id="_x0000_i1058" type="#_x0000_t75" style="width:13.25pt;height:13.25pt">
                                   <v:imagedata r:id="rId12" o:title=""/>
                                 </v:shape>
-                                <o:OLEObject Type="Embed" ProgID="Equation.DSMT4" ShapeID="_x0000_i1059" DrawAspect="Content" ObjectID="_1774115344" r:id="rId47"/>
+                                <o:OLEObject Type="Embed" ProgID="Equation.DSMT4" ShapeID="_x0000_i1058" DrawAspect="Content" ObjectID="_1774115546" r:id="rId47"/>
                               </w:object>
                             </w:r>
                             <w:r>
@@ -10298,11 +10262,11 @@
                                 <w:rFonts w:asciiTheme="minorBidi" w:hAnsiTheme="minorBidi"/>
                                 <w:position w:val="-4"/>
                               </w:rPr>
-                              <w:object w:dxaOrig="172" w:dyaOrig="193" w14:anchorId="5F7297FB">
+                              <w:object w:dxaOrig="168" w:dyaOrig="194" w14:anchorId="5F7297FB">
                                 <v:shape id="_x0000_i1060" type="#_x0000_t75" style="width:8.4pt;height:9.7pt">
                                   <v:imagedata r:id="rId48" o:title=""/>
                                 </v:shape>
-                                <o:OLEObject Type="Embed" ProgID="Equation.DSMT4" ShapeID="_x0000_i1060" DrawAspect="Content" ObjectID="_1774115345" r:id="rId49"/>
+                                <o:OLEObject Type="Embed" ProgID="Equation.DSMT4" ShapeID="_x0000_i1060" DrawAspect="Content" ObjectID="_1774115547" r:id="rId49"/>
                               </w:object>
                             </w:r>
                             <w:r>
@@ -10316,11 +10280,11 @@
                                 <w:rFonts w:asciiTheme="minorBidi" w:hAnsiTheme="minorBidi"/>
                                 <w:position w:val="-6"/>
                               </w:rPr>
-                              <w:object w:dxaOrig="269" w:dyaOrig="269" w14:anchorId="4A3D6A13">
-                                <v:shape id="_x0000_i1061" type="#_x0000_t75" style="width:13.25pt;height:13.25pt">
+                              <w:object w:dxaOrig="265" w:dyaOrig="265" w14:anchorId="4A3D6A13">
+                                <v:shape id="_x0000_i1062" type="#_x0000_t75" style="width:13.25pt;height:13.25pt">
                                   <v:imagedata r:id="rId14" o:title=""/>
                                 </v:shape>
-                                <o:OLEObject Type="Embed" ProgID="Equation.DSMT4" ShapeID="_x0000_i1061" DrawAspect="Content" ObjectID="_1774115346" r:id="rId50"/>
+                                <o:OLEObject Type="Embed" ProgID="Equation.DSMT4" ShapeID="_x0000_i1062" DrawAspect="Content" ObjectID="_1774115548" r:id="rId50"/>
                               </w:object>
                             </w:r>
                             <w:r>
@@ -10380,11 +10344,11 @@
                                 <w:rFonts w:asciiTheme="minorBidi" w:hAnsiTheme="minorBidi"/>
                                 <w:position w:val="-12"/>
                               </w:rPr>
-                              <w:object w:dxaOrig="731" w:dyaOrig="376" w14:anchorId="311B3857">
-                                <v:shape id="_x0000_i1062" type="#_x0000_t75" style="width:36.65pt;height:19pt">
+                              <w:object w:dxaOrig="733" w:dyaOrig="380" w14:anchorId="311B3857">
+                                <v:shape id="_x0000_i1064" type="#_x0000_t75" style="width:36.65pt;height:19pt">
                                   <v:imagedata r:id="rId51" o:title=""/>
                                 </v:shape>
-                                <o:OLEObject Type="Embed" ProgID="Equation.DSMT4" ShapeID="_x0000_i1062" DrawAspect="Content" ObjectID="_1774115347" r:id="rId52"/>
+                                <o:OLEObject Type="Embed" ProgID="Equation.DSMT4" ShapeID="_x0000_i1064" DrawAspect="Content" ObjectID="_1774115549" r:id="rId52"/>
                               </w:object>
                             </w:r>
                             <w:r>
@@ -10421,11 +10385,11 @@
                                 <w:rFonts w:asciiTheme="minorBidi" w:hAnsiTheme="minorBidi"/>
                                 <w:position w:val="-30"/>
                               </w:rPr>
-                              <w:object w:dxaOrig="870" w:dyaOrig="720" w14:anchorId="7C4D287C">
-                                <v:shape id="_x0000_i1063" type="#_x0000_t75" style="width:43.3pt;height:36.2pt">
+                              <w:object w:dxaOrig="866" w:dyaOrig="724" w14:anchorId="7C4D287C">
+                                <v:shape id="_x0000_i1066" type="#_x0000_t75" style="width:43.3pt;height:36.2pt">
                                   <v:imagedata r:id="rId53" o:title=""/>
                                 </v:shape>
-                                <o:OLEObject Type="Embed" ProgID="Equation.DSMT4" ShapeID="_x0000_i1063" DrawAspect="Content" ObjectID="_1774115348" r:id="rId54"/>
+                                <o:OLEObject Type="Embed" ProgID="Equation.DSMT4" ShapeID="_x0000_i1066" DrawAspect="Content" ObjectID="_1774115550" r:id="rId54"/>
                               </w:object>
                             </w:r>
                           </w:p>
@@ -10482,11 +10446,11 @@
                                 <w:bCs/>
                                 <w:position w:val="-26"/>
                               </w:rPr>
-                              <w:object w:dxaOrig="870" w:dyaOrig="570" w14:anchorId="371716CE">
-                                <v:shape id="_x0000_i1064" type="#_x0000_t75" style="width:43.3pt;height:28.7pt">
+                              <w:object w:dxaOrig="866" w:dyaOrig="574" w14:anchorId="371716CE">
+                                <v:shape id="_x0000_i1068" type="#_x0000_t75" style="width:43.3pt;height:28.7pt">
                                   <v:imagedata r:id="rId55" o:title=""/>
                                 </v:shape>
-                                <o:OLEObject Type="Embed" ProgID="Equation.DSMT4" ShapeID="_x0000_i1064" DrawAspect="Content" ObjectID="_1774115349" r:id="rId56"/>
+                                <o:OLEObject Type="Embed" ProgID="Equation.DSMT4" ShapeID="_x0000_i1068" DrawAspect="Content" ObjectID="_1774115551" r:id="rId56"/>
                               </w:object>
                             </w:r>
                           </w:p>
@@ -10565,10 +10529,10 @@
                           <w:position w:val="-12"/>
                         </w:rPr>
                         <w:object w:dxaOrig="1816" w:dyaOrig="376" w14:anchorId="29B6C160">
-                          <v:shape id="_x0000_i1046" type="#_x0000_t75" style="width:91pt;height:19pt" o:ole="">
+                          <v:shape id="_x0000_i1032" type="#_x0000_t75" style="width:91pt;height:19pt" o:ole="">
                             <v:imagedata r:id="rId22" o:title=""/>
                           </v:shape>
-                          <o:OLEObject Type="Embed" ProgID="Equation.DSMT4" ShapeID="_x0000_i1046" DrawAspect="Content" ObjectID="_1774115331" r:id="rId57"/>
+                          <o:OLEObject Type="Embed" ProgID="Equation.DSMT4" ShapeID="_x0000_i1032" DrawAspect="Content" ObjectID="_1774115533" r:id="rId57"/>
                         </w:object>
                       </w:r>
                     </w:p>
@@ -10600,10 +10564,10 @@
                           <w:position w:val="-12"/>
                         </w:rPr>
                         <w:object w:dxaOrig="1032" w:dyaOrig="376" w14:anchorId="632558D0">
-                          <v:shape id="_x0000_i1047" type="#_x0000_t75" style="width:51.7pt;height:19pt" o:ole="">
+                          <v:shape id="_x0000_i1034" type="#_x0000_t75" style="width:51.7pt;height:19pt" o:ole="">
                             <v:imagedata r:id="rId24" o:title=""/>
                           </v:shape>
-                          <o:OLEObject Type="Embed" ProgID="Equation.DSMT4" ShapeID="_x0000_i1047" DrawAspect="Content" ObjectID="_1774115332" r:id="rId58"/>
+                          <o:OLEObject Type="Embed" ProgID="Equation.DSMT4" ShapeID="_x0000_i1034" DrawAspect="Content" ObjectID="_1774115534" r:id="rId58"/>
                         </w:object>
                       </w:r>
                     </w:p>
@@ -10621,10 +10585,10 @@
                           <w:position w:val="-12"/>
                         </w:rPr>
                         <w:object w:dxaOrig="967" w:dyaOrig="376" w14:anchorId="2ACD14B5">
-                          <v:shape id="_x0000_i1048" type="#_x0000_t75" style="width:48.15pt;height:19pt" o:ole="">
+                          <v:shape id="_x0000_i1036" type="#_x0000_t75" style="width:48.15pt;height:19pt" o:ole="">
                             <v:imagedata r:id="rId26" o:title=""/>
                           </v:shape>
-                          <o:OLEObject Type="Embed" ProgID="Equation.DSMT4" ShapeID="_x0000_i1048" DrawAspect="Content" ObjectID="_1774115333" r:id="rId59"/>
+                          <o:OLEObject Type="Embed" ProgID="Equation.DSMT4" ShapeID="_x0000_i1036" DrawAspect="Content" ObjectID="_1774115535" r:id="rId59"/>
                         </w:object>
                       </w:r>
                     </w:p>
@@ -10642,10 +10606,10 @@
                           <w:position w:val="-12"/>
                         </w:rPr>
                         <w:object w:dxaOrig="946" w:dyaOrig="376" w14:anchorId="18A021DF">
-                          <v:shape id="_x0000_i1049" type="#_x0000_t75" style="width:47.25pt;height:19pt" o:ole="">
+                          <v:shape id="_x0000_i1038" type="#_x0000_t75" style="width:47.25pt;height:19pt" o:ole="">
                             <v:imagedata r:id="rId28" o:title=""/>
                           </v:shape>
-                          <o:OLEObject Type="Embed" ProgID="Equation.DSMT4" ShapeID="_x0000_i1049" DrawAspect="Content" ObjectID="_1774115334" r:id="rId60"/>
+                          <o:OLEObject Type="Embed" ProgID="Equation.DSMT4" ShapeID="_x0000_i1038" DrawAspect="Content" ObjectID="_1774115536" r:id="rId60"/>
                         </w:object>
                       </w:r>
                     </w:p>
@@ -10663,10 +10627,10 @@
                           <w:position w:val="-6"/>
                         </w:rPr>
                         <w:object w:dxaOrig="570" w:dyaOrig="269" w14:anchorId="524031BE">
-                          <v:shape id="_x0000_i1050" type="#_x0000_t75" style="width:28.7pt;height:13.25pt" o:ole="">
+                          <v:shape id="_x0000_i1040" type="#_x0000_t75" style="width:28.7pt;height:13.25pt" o:ole="">
                             <v:imagedata r:id="rId30" o:title=""/>
                           </v:shape>
-                          <o:OLEObject Type="Embed" ProgID="Equation.DSMT4" ShapeID="_x0000_i1050" DrawAspect="Content" ObjectID="_1774115335" r:id="rId61"/>
+                          <o:OLEObject Type="Embed" ProgID="Equation.DSMT4" ShapeID="_x0000_i1040" DrawAspect="Content" ObjectID="_1774115537" r:id="rId61"/>
                         </w:object>
                       </w:r>
                     </w:p>
@@ -10684,10 +10648,10 @@
                           <w:position w:val="-6"/>
                         </w:rPr>
                         <w:object w:dxaOrig="548" w:dyaOrig="269" w14:anchorId="03C115AD">
-                          <v:shape id="_x0000_i1051" type="#_x0000_t75" style="width:27.4pt;height:13.25pt" o:ole="">
+                          <v:shape id="_x0000_i1042" type="#_x0000_t75" style="width:27.4pt;height:13.25pt" o:ole="">
                             <v:imagedata r:id="rId32" o:title=""/>
                           </v:shape>
-                          <o:OLEObject Type="Embed" ProgID="Equation.DSMT4" ShapeID="_x0000_i1051" DrawAspect="Content" ObjectID="_1774115336" r:id="rId62"/>
+                          <o:OLEObject Type="Embed" ProgID="Equation.DSMT4" ShapeID="_x0000_i1042" DrawAspect="Content" ObjectID="_1774115538" r:id="rId62"/>
                         </w:object>
                       </w:r>
                     </w:p>
@@ -10719,10 +10683,10 @@
                           <w:position w:val="-12"/>
                         </w:rPr>
                         <w:object w:dxaOrig="731" w:dyaOrig="376" w14:anchorId="2169448C">
-                          <v:shape id="_x0000_i1052" type="#_x0000_t75" style="width:36.65pt;height:19pt" o:ole="">
+                          <v:shape id="_x0000_i1044" type="#_x0000_t75" style="width:36.65pt;height:19pt" o:ole="">
                             <v:imagedata r:id="rId34" o:title=""/>
                           </v:shape>
-                          <o:OLEObject Type="Embed" ProgID="Equation.DSMT4" ShapeID="_x0000_i1052" DrawAspect="Content" ObjectID="_1774115337" r:id="rId63"/>
+                          <o:OLEObject Type="Embed" ProgID="Equation.DSMT4" ShapeID="_x0000_i1044" DrawAspect="Content" ObjectID="_1774115539" r:id="rId63"/>
                         </w:object>
                       </w:r>
                       <w:r>
@@ -10761,10 +10725,10 @@
                           <w:position w:val="-16"/>
                         </w:rPr>
                         <w:object w:dxaOrig="322" w:dyaOrig="408" w14:anchorId="5E777943">
-                          <v:shape id="_x0000_i1053" type="#_x0000_t75" style="width:15.9pt;height:20.3pt" o:ole="">
+                          <v:shape id="_x0000_i1046" type="#_x0000_t75" style="width:15.9pt;height:20.3pt" o:ole="">
                             <v:imagedata r:id="rId36" o:title=""/>
                           </v:shape>
-                          <o:OLEObject Type="Embed" ProgID="Equation.DSMT4" ShapeID="_x0000_i1053" DrawAspect="Content" ObjectID="_1774115338" r:id="rId64"/>
+                          <o:OLEObject Type="Embed" ProgID="Equation.DSMT4" ShapeID="_x0000_i1046" DrawAspect="Content" ObjectID="_1774115540" r:id="rId64"/>
                         </w:object>
                       </w:r>
                       <w:r>
@@ -10778,11 +10742,11 @@
                           <w:rFonts w:asciiTheme="minorBidi" w:hAnsiTheme="minorBidi"/>
                           <w:position w:val="-10"/>
                         </w:rPr>
-                        <w:object w:dxaOrig="473" w:dyaOrig="376" w14:anchorId="2873E758">
-                          <v:shape id="_x0000_i1054" type="#_x0000_t75" style="width:23.85pt;height:19pt">
+                        <w:object w:dxaOrig="477" w:dyaOrig="380" w14:anchorId="2873E758">
+                          <v:shape id="_x0000_i1048" type="#_x0000_t75" style="width:23.85pt;height:19pt">
                             <v:imagedata r:id="rId38" o:title=""/>
                           </v:shape>
-                          <o:OLEObject Type="Embed" ProgID="Equation.DSMT4" ShapeID="_x0000_i1054" DrawAspect="Content" ObjectID="_1774115339" r:id="rId65"/>
+                          <o:OLEObject Type="Embed" ProgID="Equation.DSMT4" ShapeID="_x0000_i1048" DrawAspect="Content" ObjectID="_1774115541" r:id="rId65"/>
                         </w:object>
                       </w:r>
                       <w:r>
@@ -10852,11 +10816,11 @@
                           <w:rFonts w:asciiTheme="minorBidi" w:hAnsiTheme="minorBidi"/>
                           <w:position w:val="-10"/>
                         </w:rPr>
-                        <w:object w:dxaOrig="548" w:dyaOrig="322" w14:anchorId="017ED2F2">
-                          <v:shape id="_x0000_i1055" type="#_x0000_t75" style="width:27.4pt;height:15.9pt">
+                        <w:object w:dxaOrig="548" w:dyaOrig="318" w14:anchorId="017ED2F2">
+                          <v:shape id="_x0000_i1050" type="#_x0000_t75" style="width:27.4pt;height:15.9pt">
                             <v:imagedata r:id="rId40" o:title=""/>
                           </v:shape>
-                          <o:OLEObject Type="Embed" ProgID="Equation.DSMT4" ShapeID="_x0000_i1055" DrawAspect="Content" ObjectID="_1774115340" r:id="rId66"/>
+                          <o:OLEObject Type="Embed" ProgID="Equation.DSMT4" ShapeID="_x0000_i1050" DrawAspect="Content" ObjectID="_1774115542" r:id="rId66"/>
                         </w:object>
                       </w:r>
                     </w:p>
@@ -10880,11 +10844,11 @@
                           <w:rFonts w:asciiTheme="minorBidi" w:hAnsiTheme="minorBidi"/>
                           <w:position w:val="-14"/>
                         </w:rPr>
-                        <w:object w:dxaOrig="892" w:dyaOrig="376" w14:anchorId="796F3553">
-                          <v:shape id="_x0000_i1056" type="#_x0000_t75" style="width:44.6pt;height:19pt">
+                        <w:object w:dxaOrig="892" w:dyaOrig="380" w14:anchorId="796F3553">
+                          <v:shape id="_x0000_i1052" type="#_x0000_t75" style="width:44.6pt;height:19pt">
                             <v:imagedata r:id="rId42" o:title=""/>
                           </v:shape>
-                          <o:OLEObject Type="Embed" ProgID="Equation.DSMT4" ShapeID="_x0000_i1056" DrawAspect="Content" ObjectID="_1774115341" r:id="rId67"/>
+                          <o:OLEObject Type="Embed" ProgID="Equation.DSMT4" ShapeID="_x0000_i1052" DrawAspect="Content" ObjectID="_1774115543" r:id="rId67"/>
                         </w:object>
                       </w:r>
                       <w:r>
@@ -10910,11 +10874,11 @@
                           <w:rFonts w:asciiTheme="minorBidi" w:hAnsiTheme="minorBidi"/>
                           <w:position w:val="-10"/>
                         </w:rPr>
-                        <w:object w:dxaOrig="548" w:dyaOrig="322" w14:anchorId="3A5D9FD3">
-                          <v:shape id="_x0000_i1057" type="#_x0000_t75" style="width:27.4pt;height:15.9pt">
+                        <w:object w:dxaOrig="548" w:dyaOrig="318" w14:anchorId="3A5D9FD3">
+                          <v:shape id="_x0000_i1054" type="#_x0000_t75" style="width:27.4pt;height:15.9pt">
                             <v:imagedata r:id="rId40" o:title=""/>
                           </v:shape>
-                          <o:OLEObject Type="Embed" ProgID="Equation.DSMT4" ShapeID="_x0000_i1057" DrawAspect="Content" ObjectID="_1774115342" r:id="rId68"/>
+                          <o:OLEObject Type="Embed" ProgID="Equation.DSMT4" ShapeID="_x0000_i1054" DrawAspect="Content" ObjectID="_1774115544" r:id="rId68"/>
                         </w:object>
                       </w:r>
                     </w:p>
@@ -10938,11 +10902,11 @@
                           <w:rFonts w:asciiTheme="minorBidi" w:hAnsiTheme="minorBidi"/>
                           <w:position w:val="-16"/>
                         </w:rPr>
-                        <w:object w:dxaOrig="322" w:dyaOrig="408" w14:anchorId="34C92B9C">
-                          <v:shape id="_x0000_i1058" type="#_x0000_t75" style="width:15.9pt;height:20.3pt">
+                        <w:object w:dxaOrig="318" w:dyaOrig="406" w14:anchorId="34C92B9C">
+                          <v:shape id="_x0000_i1056" type="#_x0000_t75" style="width:15.9pt;height:20.3pt">
                             <v:imagedata r:id="rId45" o:title=""/>
                           </v:shape>
-                          <o:OLEObject Type="Embed" ProgID="Equation.DSMT4" ShapeID="_x0000_i1058" DrawAspect="Content" ObjectID="_1774115343" r:id="rId69"/>
+                          <o:OLEObject Type="Embed" ProgID="Equation.DSMT4" ShapeID="_x0000_i1056" DrawAspect="Content" ObjectID="_1774115545" r:id="rId69"/>
                         </w:object>
                       </w:r>
                       <w:r>
@@ -10985,11 +10949,11 @@
                           <w:rFonts w:asciiTheme="minorBidi" w:hAnsiTheme="minorBidi"/>
                           <w:position w:val="-6"/>
                         </w:rPr>
-                        <w:object w:dxaOrig="269" w:dyaOrig="269" w14:anchorId="249ABDDD">
-                          <v:shape id="_x0000_i1059" type="#_x0000_t75" style="width:13.25pt;height:13.25pt">
+                        <w:object w:dxaOrig="265" w:dyaOrig="265" w14:anchorId="249ABDDD">
+                          <v:shape id="_x0000_i1058" type="#_x0000_t75" style="width:13.25pt;height:13.25pt">
                             <v:imagedata r:id="rId12" o:title=""/>
                           </v:shape>
-                          <o:OLEObject Type="Embed" ProgID="Equation.DSMT4" ShapeID="_x0000_i1059" DrawAspect="Content" ObjectID="_1774115344" r:id="rId70"/>
+                          <o:OLEObject Type="Embed" ProgID="Equation.DSMT4" ShapeID="_x0000_i1058" DrawAspect="Content" ObjectID="_1774115546" r:id="rId70"/>
                         </w:object>
                       </w:r>
                       <w:r>
@@ -11033,11 +10997,11 @@
                           <w:rFonts w:asciiTheme="minorBidi" w:hAnsiTheme="minorBidi"/>
                           <w:position w:val="-4"/>
                         </w:rPr>
-                        <w:object w:dxaOrig="172" w:dyaOrig="193" w14:anchorId="5F7297FB">
+                        <w:object w:dxaOrig="168" w:dyaOrig="194" w14:anchorId="5F7297FB">
                           <v:shape id="_x0000_i1060" type="#_x0000_t75" style="width:8.4pt;height:9.7pt">
                             <v:imagedata r:id="rId48" o:title=""/>
                           </v:shape>
-                          <o:OLEObject Type="Embed" ProgID="Equation.DSMT4" ShapeID="_x0000_i1060" DrawAspect="Content" ObjectID="_1774115345" r:id="rId71"/>
+                          <o:OLEObject Type="Embed" ProgID="Equation.DSMT4" ShapeID="_x0000_i1060" DrawAspect="Content" ObjectID="_1774115547" r:id="rId71"/>
                         </w:object>
                       </w:r>
                       <w:r>
@@ -11051,11 +11015,11 @@
                           <w:rFonts w:asciiTheme="minorBidi" w:hAnsiTheme="minorBidi"/>
                           <w:position w:val="-6"/>
                         </w:rPr>
-                        <w:object w:dxaOrig="269" w:dyaOrig="269" w14:anchorId="4A3D6A13">
-                          <v:shape id="_x0000_i1061" type="#_x0000_t75" style="width:13.25pt;height:13.25pt">
+                        <w:object w:dxaOrig="265" w:dyaOrig="265" w14:anchorId="4A3D6A13">
+                          <v:shape id="_x0000_i1062" type="#_x0000_t75" style="width:13.25pt;height:13.25pt">
                             <v:imagedata r:id="rId14" o:title=""/>
                           </v:shape>
-                          <o:OLEObject Type="Embed" ProgID="Equation.DSMT4" ShapeID="_x0000_i1061" DrawAspect="Content" ObjectID="_1774115346" r:id="rId72"/>
+                          <o:OLEObject Type="Embed" ProgID="Equation.DSMT4" ShapeID="_x0000_i1062" DrawAspect="Content" ObjectID="_1774115548" r:id="rId72"/>
                         </w:object>
                       </w:r>
                       <w:r>
@@ -11115,11 +11079,11 @@
                           <w:rFonts w:asciiTheme="minorBidi" w:hAnsiTheme="minorBidi"/>
                           <w:position w:val="-12"/>
                         </w:rPr>
-                        <w:object w:dxaOrig="731" w:dyaOrig="376" w14:anchorId="311B3857">
-                          <v:shape id="_x0000_i1062" type="#_x0000_t75" style="width:36.65pt;height:19pt">
+                        <w:object w:dxaOrig="733" w:dyaOrig="380" w14:anchorId="311B3857">
+                          <v:shape id="_x0000_i1064" type="#_x0000_t75" style="width:36.65pt;height:19pt">
                             <v:imagedata r:id="rId51" o:title=""/>
                           </v:shape>
-                          <o:OLEObject Type="Embed" ProgID="Equation.DSMT4" ShapeID="_x0000_i1062" DrawAspect="Content" ObjectID="_1774115347" r:id="rId73"/>
+                          <o:OLEObject Type="Embed" ProgID="Equation.DSMT4" ShapeID="_x0000_i1064" DrawAspect="Content" ObjectID="_1774115549" r:id="rId73"/>
                         </w:object>
                       </w:r>
                       <w:r>
@@ -11156,11 +11120,11 @@
                           <w:rFonts w:asciiTheme="minorBidi" w:hAnsiTheme="minorBidi"/>
                           <w:position w:val="-30"/>
                         </w:rPr>
-                        <w:object w:dxaOrig="870" w:dyaOrig="720" w14:anchorId="7C4D287C">
-                          <v:shape id="_x0000_i1063" type="#_x0000_t75" style="width:43.3pt;height:36.2pt">
+                        <w:object w:dxaOrig="866" w:dyaOrig="724" w14:anchorId="7C4D287C">
+                          <v:shape id="_x0000_i1066" type="#_x0000_t75" style="width:43.3pt;height:36.2pt">
                             <v:imagedata r:id="rId53" o:title=""/>
                           </v:shape>
-                          <o:OLEObject Type="Embed" ProgID="Equation.DSMT4" ShapeID="_x0000_i1063" DrawAspect="Content" ObjectID="_1774115348" r:id="rId74"/>
+                          <o:OLEObject Type="Embed" ProgID="Equation.DSMT4" ShapeID="_x0000_i1066" DrawAspect="Content" ObjectID="_1774115550" r:id="rId74"/>
                         </w:object>
                       </w:r>
                     </w:p>
@@ -11217,11 +11181,11 @@
                           <w:bCs/>
                           <w:position w:val="-26"/>
                         </w:rPr>
-                        <w:object w:dxaOrig="870" w:dyaOrig="570" w14:anchorId="371716CE">
-                          <v:shape id="_x0000_i1064" type="#_x0000_t75" style="width:43.3pt;height:28.7pt">
+                        <w:object w:dxaOrig="866" w:dyaOrig="574" w14:anchorId="371716CE">
+                          <v:shape id="_x0000_i1068" type="#_x0000_t75" style="width:43.3pt;height:28.7pt">
                             <v:imagedata r:id="rId55" o:title=""/>
                           </v:shape>
-                          <o:OLEObject Type="Embed" ProgID="Equation.DSMT4" ShapeID="_x0000_i1064" DrawAspect="Content" ObjectID="_1774115349" r:id="rId75"/>
+                          <o:OLEObject Type="Embed" ProgID="Equation.DSMT4" ShapeID="_x0000_i1068" DrawAspect="Content" ObjectID="_1774115551" r:id="rId75"/>
                         </w:object>
                       </w:r>
                     </w:p>
@@ -11424,10 +11388,10 @@
           <w:position w:val="-14"/>
         </w:rPr>
         <w:object w:dxaOrig="1920" w:dyaOrig="380" w14:anchorId="1BE5371F">
-          <v:shape id="_x0000_i1065" type="#_x0000_t75" style="width:95.4pt;height:19pt" o:ole="">
+          <v:shape id="_x0000_i1069" type="#_x0000_t75" style="width:95.4pt;height:19pt" o:ole="">
             <v:imagedata r:id="rId76" o:title=""/>
           </v:shape>
-          <o:OLEObject Type="Embed" ProgID="Equation.DSMT4" ShapeID="_x0000_i1065" DrawAspect="Content" ObjectID="_1774115321" r:id="rId77"/>
+          <o:OLEObject Type="Embed" ProgID="Equation.DSMT4" ShapeID="_x0000_i1069" DrawAspect="Content" ObjectID="_1774115523" r:id="rId77"/>
         </w:object>
       </w:r>
       <w:r>
@@ -11438,10 +11402,10 @@
           <w:position w:val="-12"/>
         </w:rPr>
         <w:object w:dxaOrig="740" w:dyaOrig="360" w14:anchorId="2C067E5E">
-          <v:shape id="_x0000_i1066" type="#_x0000_t75" style="width:36.65pt;height:19pt" o:ole="">
+          <v:shape id="_x0000_i1070" type="#_x0000_t75" style="width:36.65pt;height:19pt" o:ole="">
             <v:imagedata r:id="rId78" o:title=""/>
           </v:shape>
-          <o:OLEObject Type="Embed" ProgID="Equation.DSMT4" ShapeID="_x0000_i1066" DrawAspect="Content" ObjectID="_1774115322" r:id="rId79"/>
+          <o:OLEObject Type="Embed" ProgID="Equation.DSMT4" ShapeID="_x0000_i1070" DrawAspect="Content" ObjectID="_1774115524" r:id="rId79"/>
         </w:object>
       </w:r>
       <w:r>
@@ -11881,10 +11845,10 @@
           <w:position w:val="-14"/>
         </w:rPr>
         <w:object w:dxaOrig="3600" w:dyaOrig="380" w14:anchorId="4C317A94">
-          <v:shape id="_x0000_i1085" type="#_x0000_t75" style="width:180.65pt;height:19pt" o:ole="">
+          <v:shape id="_x0000_i1071" type="#_x0000_t75" style="width:180.65pt;height:19pt" o:ole="">
             <v:imagedata r:id="rId80" o:title=""/>
           </v:shape>
-          <o:OLEObject Type="Embed" ProgID="Equation.DSMT4" ShapeID="_x0000_i1085" DrawAspect="Content" ObjectID="_1774115323" r:id="rId81"/>
+          <o:OLEObject Type="Embed" ProgID="Equation.DSMT4" ShapeID="_x0000_i1071" DrawAspect="Content" ObjectID="_1774115525" r:id="rId81"/>
         </w:object>
       </w:r>
     </w:p>
@@ -11914,10 +11878,10 @@
           <w:position w:val="-28"/>
         </w:rPr>
         <w:object w:dxaOrig="2380" w:dyaOrig="680" w14:anchorId="4798F192">
-          <v:shape id="_x0000_i1086" type="#_x0000_t75" style="width:92.3pt;height:26.5pt" o:ole="">
+          <v:shape id="_x0000_i1072" type="#_x0000_t75" style="width:92.3pt;height:26.5pt" o:ole="">
             <v:imagedata r:id="rId82" o:title=""/>
           </v:shape>
-          <o:OLEObject Type="Embed" ProgID="Equation.DSMT4" ShapeID="_x0000_i1086" DrawAspect="Content" ObjectID="_1774115324" r:id="rId83"/>
+          <o:OLEObject Type="Embed" ProgID="Equation.DSMT4" ShapeID="_x0000_i1072" DrawAspect="Content" ObjectID="_1774115526" r:id="rId83"/>
         </w:object>
       </w:r>
       <w:r>
@@ -11953,10 +11917,10 @@
           <w:position w:val="-28"/>
         </w:rPr>
         <w:object w:dxaOrig="2500" w:dyaOrig="680" w14:anchorId="67AF361E">
-          <v:shape id="_x0000_i1087" type="#_x0000_t75" style="width:125.45pt;height:34pt" o:ole="">
+          <v:shape id="_x0000_i1073" type="#_x0000_t75" style="width:125.45pt;height:34pt" o:ole="">
             <v:imagedata r:id="rId84" o:title=""/>
           </v:shape>
-          <o:OLEObject Type="Embed" ProgID="Equation.DSMT4" ShapeID="_x0000_i1087" DrawAspect="Content" ObjectID="_1774115325" r:id="rId85"/>
+          <o:OLEObject Type="Embed" ProgID="Equation.DSMT4" ShapeID="_x0000_i1073" DrawAspect="Content" ObjectID="_1774115527" r:id="rId85"/>
         </w:object>
       </w:r>
       <w:r>
@@ -12026,10 +11990,10 @@
           <w:position w:val="-28"/>
         </w:rPr>
         <w:object w:dxaOrig="2380" w:dyaOrig="680" w14:anchorId="0D83547C">
-          <v:shape id="_x0000_i1415" type="#_x0000_t75" style="width:92.3pt;height:26.5pt" o:ole="">
+          <v:shape id="_x0000_i1074" type="#_x0000_t75" style="width:92.3pt;height:26.5pt" o:ole="">
             <v:imagedata r:id="rId82" o:title=""/>
           </v:shape>
-          <o:OLEObject Type="Embed" ProgID="Equation.DSMT4" ShapeID="_x0000_i1415" DrawAspect="Content" ObjectID="_1774115326" r:id="rId86"/>
+          <o:OLEObject Type="Embed" ProgID="Equation.DSMT4" ShapeID="_x0000_i1074" DrawAspect="Content" ObjectID="_1774115528" r:id="rId86"/>
         </w:object>
       </w:r>
       <w:r>
@@ -12042,13 +12006,7 @@
         <w:ind w:left="720"/>
       </w:pPr>
       <w:r>
-        <w:t>In the inner loop we run until we reach the desire tolerance in distance and time, thus the number of inner iterations depends on the size of tolerance in distance, the size of tolerance in time,</w:t>
-      </w:r>
-      <w:r>
-        <w:t xml:space="preserve"> the error of the polynomial approximation,</w:t>
-      </w:r>
-      <w:r>
-        <w:t xml:space="preserve"> the change in relative distance in time between the 2 objects and the distance between the initial time points.</w:t>
+        <w:t>In the inner loop we run until we reach the desire tolerance in distance and time, thus the number of inner iterations depends on the size of tolerance in distance, the size of tolerance in time, the error of the polynomial approximation, the change in relative distance in time between the 2 objects and the distance between the initial time points.</w:t>
       </w:r>
       <w:r>
         <w:t xml:space="preserve"> For each inner iteration we use the propagator to sample a single point in time.</w:t>
@@ -12061,13 +12019,7 @@
       </w:pPr>
       <w:r>
         <w:lastRenderedPageBreak/>
-        <w:t xml:space="preserve">Let’s </w:t>
-      </w:r>
-      <w:r>
-        <w:t>start by looking</w:t>
-      </w:r>
-      <w:r>
-        <w:t xml:space="preserve"> at the tolerance in time condition for the inner loop, say we have 4 time points, </w:t>
+        <w:t xml:space="preserve">Let’s start by looking at the tolerance in time condition for the inner loop, say we have 4 time points, </w:t>
       </w:r>
       <m:oMath>
         <m:sSub>
@@ -12130,13 +12082,7 @@
         </m:sSub>
       </m:oMath>
       <w:r>
-        <w:t xml:space="preserve"> , with </w:t>
-      </w:r>
-      <w:r>
-        <w:t xml:space="preserve">the </w:t>
-      </w:r>
-      <w:r>
-        <w:t xml:space="preserve">initial distance between 2 time points of </w:t>
+        <w:t xml:space="preserve"> , with the initial distance between 2 time points of </w:t>
       </w:r>
       <m:oMath>
         <m:sSub>
@@ -12229,13 +12175,7 @@
         </m:sSub>
       </m:oMath>
       <w:r>
-        <w:t xml:space="preserve"> to </w:t>
-      </w:r>
-      <w:r>
-        <w:t>the other points</w:t>
-      </w:r>
-      <w:r>
-        <w:t xml:space="preserve"> to be smaller than </w:t>
+        <w:t xml:space="preserve"> to the other points to be smaller than </w:t>
       </w:r>
       <m:oMath>
         <m:sSub>
@@ -12410,13 +12350,7 @@
           <w:rPr>
             <w:rFonts w:ascii="Cambria Math" w:hAnsi="Cambria Math"/>
           </w:rPr>
-          <m:t>≤</m:t>
-        </m:r>
-        <m:r>
-          <w:rPr>
-            <w:rFonts w:ascii="Cambria Math" w:hAnsi="Cambria Math"/>
-          </w:rPr>
-          <m:t>2</m:t>
+          <m:t>≤2</m:t>
         </m:r>
         <m:sSub>
           <m:sSubPr>
@@ -14058,7 +13992,10 @@
         <w:ind w:left="720"/>
       </w:pPr>
       <w:r>
-        <w:t>And we continue while</w:t>
+        <w:t xml:space="preserve">And we continue </w:t>
+      </w:r>
+      <w:r>
+        <w:t>until</w:t>
       </w:r>
       <w:r>
         <w:t>:</w:t>
@@ -14104,7 +14041,7 @@
             <w:rPr>
               <w:rFonts w:ascii="Cambria Math" w:hAnsi="Cambria Math"/>
             </w:rPr>
-            <m:t>≥</m:t>
+            <m:t>≤</m:t>
           </m:r>
           <m:sSub>
             <m:sSubPr>
@@ -14187,7 +14124,7 @@
             <w:rPr>
               <w:rFonts w:ascii="Cambria Math" w:hAnsi="Cambria Math"/>
             </w:rPr>
-            <m:t>≥</m:t>
+            <m:t>≤</m:t>
           </m:r>
           <m:sSub>
             <m:sSubPr>
@@ -14294,15 +14231,9 @@
           </m:sSub>
           <m:r>
             <w:rPr>
-              <w:rFonts w:ascii="Cambria Math" w:eastAsiaTheme="minorEastAsia" w:hAnsi="Cambria Math"/>
-            </w:rPr>
-            <m:t xml:space="preserve"> </m:t>
-          </m:r>
-          <m:r>
-            <w:rPr>
               <w:rFonts w:ascii="Cambria Math" w:hAnsi="Cambria Math"/>
             </w:rPr>
-            <m:t>≥</m:t>
+            <m:t>≤</m:t>
           </m:r>
           <m:r>
             <w:rPr>
@@ -14412,15 +14343,9 @@
           </m:f>
           <m:r>
             <w:rPr>
-              <w:rFonts w:ascii="Cambria Math" w:eastAsiaTheme="minorEastAsia" w:hAnsi="Cambria Math"/>
-            </w:rPr>
-            <m:t xml:space="preserve"> </m:t>
-          </m:r>
-          <m:r>
-            <w:rPr>
               <w:rFonts w:ascii="Cambria Math" w:hAnsi="Cambria Math"/>
             </w:rPr>
-            <m:t>≥</m:t>
+            <m:t>≤</m:t>
           </m:r>
           <m:r>
             <w:rPr>
@@ -14769,13 +14694,7 @@
                     <w:rPr>
                       <w:rFonts w:ascii="Cambria Math" w:eastAsiaTheme="minorEastAsia" w:hAnsi="Cambria Math"/>
                     </w:rPr>
-                    <m:t>*</m:t>
-                  </m:r>
-                  <m:r>
-                    <w:rPr>
-                      <w:rFonts w:ascii="Cambria Math" w:eastAsiaTheme="minorEastAsia" w:hAnsi="Cambria Math"/>
-                    </w:rPr>
-                    <m:t>P</m:t>
+                    <m:t>*P</m:t>
                   </m:r>
                   <m:ctrlPr>
                     <w:rPr>
@@ -15254,10 +15173,10 @@
           <w:position w:val="-9"/>
         </w:rPr>
         <w:object w:dxaOrig="160" w:dyaOrig="220" w14:anchorId="7E3A2BE8">
-          <v:shape id="_x0000_i1088" type="#_x0000_t75" style="width:7.95pt;height:11.5pt" o:ole="">
+          <v:shape id="_x0000_i1075" type="#_x0000_t75" style="width:7.95pt;height:11.5pt" o:ole="">
             <v:imagedata r:id="rId89" o:title=""/>
           </v:shape>
-          <o:OLEObject Type="Embed" ProgID="Equation.DSMT4" ShapeID="_x0000_i1088" DrawAspect="Content" ObjectID="_1774115327" r:id="rId90"/>
+          <o:OLEObject Type="Embed" ProgID="Equation.DSMT4" ShapeID="_x0000_i1075" DrawAspect="Content" ObjectID="_1774115529" r:id="rId90"/>
         </w:object>
       </w:r>
       <w:r>
@@ -16603,10 +16522,10 @@
           <w:position w:val="-9"/>
         </w:rPr>
         <w:object w:dxaOrig="1280" w:dyaOrig="300" w14:anchorId="61E65E3E">
-          <v:shape id="_x0000_i1090" type="#_x0000_t75" style="width:92.75pt;height:21.65pt" o:ole="">
+          <v:shape id="_x0000_i1076" type="#_x0000_t75" style="width:92.75pt;height:21.65pt" o:ole="">
             <v:imagedata r:id="rId102" o:title=""/>
           </v:shape>
-          <o:OLEObject Type="Embed" ProgID="Equation.DSMT4" ShapeID="_x0000_i1090" DrawAspect="Content" ObjectID="_1774115328" r:id="rId103"/>
+          <o:OLEObject Type="Embed" ProgID="Equation.DSMT4" ShapeID="_x0000_i1076" DrawAspect="Content" ObjectID="_1774115530" r:id="rId103"/>
         </w:object>
       </w:r>
       <w:bookmarkStart w:id="33" w:name="_Toc138016862"/>
@@ -22059,29 +21978,6 @@
 </file>
 
 <file path=customXml/item3.xml><?xml version="1.0" encoding="utf-8"?>
-<p:properties xmlns:p="http://schemas.microsoft.com/office/2006/metadata/properties" xmlns:xsi="http://www.w3.org/2001/XMLSchema-instance" xmlns:pc="http://schemas.microsoft.com/office/infopath/2007/PartnerControls">
-  <documentManagement>
-    <SharedWithUsers xmlns="4c7b9de7-e58c-4ace-87d5-9a60f3b223c2">
-      <UserInfo>
-        <DisplayName>הלל וייל</DisplayName>
-        <AccountId>11</AccountId>
-        <AccountType/>
-      </UserInfo>
-    </SharedWithUsers>
-  </documentManagement>
-</p:properties>
-</file>
-
-<file path=customXml/item4.xml><?xml version="1.0" encoding="utf-8"?>
-<?mso-contentType ?>
-<FormTemplates xmlns="http://schemas.microsoft.com/sharepoint/v3/contenttype/forms">
-  <Display>DocumentLibraryForm</Display>
-  <Edit>DocumentLibraryForm</Edit>
-  <New>DocumentLibraryForm</New>
-</FormTemplates>
-</file>
-
-<file path=customXml/item5.xml><?xml version="1.0" encoding="utf-8"?>
 <ct:contentTypeSchema xmlns:ct="http://schemas.microsoft.com/office/2006/metadata/contentType" xmlns:ma="http://schemas.microsoft.com/office/2006/metadata/properties/metaAttributes" ct:_="" ma:_="" ma:contentTypeName="Document" ma:contentTypeID="0x010100BA8136A5775A284FB5A4EF83D37E3344" ma:contentTypeVersion="5" ma:contentTypeDescription="Create a new document." ma:contentTypeScope="" ma:versionID="e1f29ebee1d24d40d4b08f39309a0049">
   <xsd:schema xmlns:xsd="http://www.w3.org/2001/XMLSchema" xmlns:xs="http://www.w3.org/2001/XMLSchema" xmlns:p="http://schemas.microsoft.com/office/2006/metadata/properties" xmlns:ns2="9f82ceb4-6257-45e4-a8fb-3c70a82304d3" xmlns:ns3="4c7b9de7-e58c-4ace-87d5-9a60f3b223c2" targetNamespace="http://schemas.microsoft.com/office/2006/metadata/properties" ma:root="true" ma:fieldsID="9b02b89ee8a12de334557f117630db3a" ns2:_="" ns3:_="">
     <xsd:import namespace="9f82ceb4-6257-45e4-a8fb-3c70a82304d3"/>
@@ -22252,6 +22148,29 @@
 </ct:contentTypeSchema>
 </file>
 
+<file path=customXml/item4.xml><?xml version="1.0" encoding="utf-8"?>
+<p:properties xmlns:p="http://schemas.microsoft.com/office/2006/metadata/properties" xmlns:xsi="http://www.w3.org/2001/XMLSchema-instance" xmlns:pc="http://schemas.microsoft.com/office/infopath/2007/PartnerControls">
+  <documentManagement>
+    <SharedWithUsers xmlns="4c7b9de7-e58c-4ace-87d5-9a60f3b223c2">
+      <UserInfo>
+        <DisplayName>הלל וייל</DisplayName>
+        <AccountId>11</AccountId>
+        <AccountType/>
+      </UserInfo>
+    </SharedWithUsers>
+  </documentManagement>
+</p:properties>
+</file>
+
+<file path=customXml/item5.xml><?xml version="1.0" encoding="utf-8"?>
+<?mso-contentType ?>
+<FormTemplates xmlns="http://schemas.microsoft.com/sharepoint/v3/contenttype/forms">
+  <Display>DocumentLibraryForm</Display>
+  <Edit>DocumentLibraryForm</Edit>
+  <New>DocumentLibraryForm</New>
+</FormTemplates>
+</file>
+
 <file path=customXml/itemProps1.xml><?xml version="1.0" encoding="utf-8"?>
 <ds:datastoreItem xmlns:ds="http://schemas.openxmlformats.org/officeDocument/2006/customXml" ds:itemID="{55AF091B-3C7A-41E3-B477-F2FDAA23CFDA}">
   <ds:schemaRefs>
@@ -22269,24 +22188,6 @@
 </file>
 
 <file path=customXml/itemProps3.xml><?xml version="1.0" encoding="utf-8"?>
-<ds:datastoreItem xmlns:ds="http://schemas.openxmlformats.org/officeDocument/2006/customXml" ds:itemID="{598CBD6D-A31E-4B38-87E6-F755BD96919E}">
-  <ds:schemaRefs>
-    <ds:schemaRef ds:uri="http://schemas.microsoft.com/office/2006/metadata/properties"/>
-    <ds:schemaRef ds:uri="http://schemas.microsoft.com/office/infopath/2007/PartnerControls"/>
-    <ds:schemaRef ds:uri="4c7b9de7-e58c-4ace-87d5-9a60f3b223c2"/>
-  </ds:schemaRefs>
-</ds:datastoreItem>
-</file>
-
-<file path=customXml/itemProps4.xml><?xml version="1.0" encoding="utf-8"?>
-<ds:datastoreItem xmlns:ds="http://schemas.openxmlformats.org/officeDocument/2006/customXml" ds:itemID="{97EBA205-E80A-4D27-88A3-F18162C7B342}">
-  <ds:schemaRefs>
-    <ds:schemaRef ds:uri="http://schemas.microsoft.com/sharepoint/v3/contenttype/forms"/>
-  </ds:schemaRefs>
-</ds:datastoreItem>
-</file>
-
-<file path=customXml/itemProps5.xml><?xml version="1.0" encoding="utf-8"?>
 <ds:datastoreItem xmlns:ds="http://schemas.openxmlformats.org/officeDocument/2006/customXml" ds:itemID="{F425CEE7-BC7B-4A5C-A6A6-AB0AF6339113}">
   <ds:schemaRefs>
     <ds:schemaRef ds:uri="http://schemas.microsoft.com/office/2006/metadata/contentType"/>
@@ -22303,4 +22204,22 @@
     <ds:schemaRef ds:uri="http://schemas.microsoft.com/internal/obd"/>
   </ds:schemaRefs>
 </ds:datastoreItem>
+</file>
+
+<file path=customXml/itemProps4.xml><?xml version="1.0" encoding="utf-8"?>
+<ds:datastoreItem xmlns:ds="http://schemas.openxmlformats.org/officeDocument/2006/customXml" ds:itemID="{598CBD6D-A31E-4B38-87E6-F755BD96919E}">
+  <ds:schemaRefs>
+    <ds:schemaRef ds:uri="http://schemas.microsoft.com/office/2006/metadata/properties"/>
+    <ds:schemaRef ds:uri="http://schemas.microsoft.com/office/infopath/2007/PartnerControls"/>
+    <ds:schemaRef ds:uri="4c7b9de7-e58c-4ace-87d5-9a60f3b223c2"/>
+  </ds:schemaRefs>
+</ds:datastoreItem>
+</file>
+
+<file path=customXml/itemProps5.xml><?xml version="1.0" encoding="utf-8"?>
+<ds:datastoreItem xmlns:ds="http://schemas.openxmlformats.org/officeDocument/2006/customXml" ds:itemID="{97EBA205-E80A-4D27-88A3-F18162C7B342}">
+  <ds:schemaRefs>
+    <ds:schemaRef ds:uri="http://schemas.microsoft.com/sharepoint/v3/contenttype/forms"/>
+  </ds:schemaRefs>
+</ds:datastoreItem>
 </file>
</xml_diff>

<commit_message>
-Updated complexity and pseudo code
</commit_message>
<xml_diff>
--- a/Complexity and pseudo code.docx
+++ b/Complexity and pseudo code.docx
@@ -4929,7 +4929,7 @@
                                 <v:shape id="_x0000_i1026" type="#_x0000_t75" style="width:13.25pt;height:13.25pt" o:ole="">
                                   <v:imagedata r:id="rId12" o:title=""/>
                                 </v:shape>
-                                <o:OLEObject Type="Embed" ProgID="Equation.DSMT4" ShapeID="_x0000_i1026" DrawAspect="Content" ObjectID="_1774115531" r:id="rId13"/>
+                                <o:OLEObject Type="Embed" ProgID="Equation.DSMT4" ShapeID="_x0000_i1026" DrawAspect="Content" ObjectID="_1774276294" r:id="rId13"/>
                               </w:object>
                             </w:r>
                             <w:r>
@@ -4996,7 +4996,7 @@
                                 <v:shape id="_x0000_i1028" type="#_x0000_t75" style="width:13.25pt;height:13.25pt" o:ole="">
                                   <v:imagedata r:id="rId14" o:title=""/>
                                 </v:shape>
-                                <o:OLEObject Type="Embed" ProgID="Equation.DSMT4" ShapeID="_x0000_i1028" DrawAspect="Content" ObjectID="_1774115532" r:id="rId15"/>
+                                <o:OLEObject Type="Embed" ProgID="Equation.DSMT4" ShapeID="_x0000_i1028" DrawAspect="Content" ObjectID="_1774276295" r:id="rId15"/>
                               </w:object>
                             </w:r>
                             <w:r>
@@ -7750,7 +7750,7 @@
                           <v:shape id="_x0000_i1026" type="#_x0000_t75" style="width:13.25pt;height:13.25pt" o:ole="">
                             <v:imagedata r:id="rId12" o:title=""/>
                           </v:shape>
-                          <o:OLEObject Type="Embed" ProgID="Equation.DSMT4" ShapeID="_x0000_i1026" DrawAspect="Content" ObjectID="_1774115531" r:id="rId16"/>
+                          <o:OLEObject Type="Embed" ProgID="Equation.DSMT4" ShapeID="_x0000_i1026" DrawAspect="Content" ObjectID="_1774276294" r:id="rId16"/>
                         </w:object>
                       </w:r>
                       <w:r>
@@ -7817,7 +7817,7 @@
                           <v:shape id="_x0000_i1028" type="#_x0000_t75" style="width:13.25pt;height:13.25pt" o:ole="">
                             <v:imagedata r:id="rId14" o:title=""/>
                           </v:shape>
-                          <o:OLEObject Type="Embed" ProgID="Equation.DSMT4" ShapeID="_x0000_i1028" DrawAspect="Content" ObjectID="_1774115532" r:id="rId17"/>
+                          <o:OLEObject Type="Embed" ProgID="Equation.DSMT4" ShapeID="_x0000_i1028" DrawAspect="Content" ObjectID="_1774276295" r:id="rId17"/>
                         </w:object>
                       </w:r>
                       <w:r>
@@ -9680,7 +9680,7 @@
           <v:shape id="_x0000_i1029" type="#_x0000_t75" style="width:19pt;height:19pt" o:ole="">
             <v:imagedata r:id="rId18" o:title=""/>
           </v:shape>
-          <o:OLEObject Type="Embed" ProgID="Equation.DSMT4" ShapeID="_x0000_i1029" DrawAspect="Content" ObjectID="_1774115521" r:id="rId19"/>
+          <o:OLEObject Type="Embed" ProgID="Equation.DSMT4" ShapeID="_x0000_i1029" DrawAspect="Content" ObjectID="_1774276285" r:id="rId19"/>
         </w:object>
       </w:r>
       <w:r>
@@ -9700,7 +9700,7 @@
           <v:shape id="_x0000_i1030" type="#_x0000_t75" style="width:8.4pt;height:13.25pt" o:ole="">
             <v:imagedata r:id="rId20" o:title=""/>
           </v:shape>
-          <o:OLEObject Type="Embed" ProgID="Equation.DSMT4" ShapeID="_x0000_i1030" DrawAspect="Content" ObjectID="_1774115522" r:id="rId21"/>
+          <o:OLEObject Type="Embed" ProgID="Equation.DSMT4" ShapeID="_x0000_i1030" DrawAspect="Content" ObjectID="_1774276286" r:id="rId21"/>
         </w:object>
       </w:r>
       <w:r>
@@ -9797,7 +9797,7 @@
                                 <v:shape id="_x0000_i1032" type="#_x0000_t75" style="width:91pt;height:19pt" o:ole="">
                                   <v:imagedata r:id="rId22" o:title=""/>
                                 </v:shape>
-                                <o:OLEObject Type="Embed" ProgID="Equation.DSMT4" ShapeID="_x0000_i1032" DrawAspect="Content" ObjectID="_1774115533" r:id="rId23"/>
+                                <o:OLEObject Type="Embed" ProgID="Equation.DSMT4" ShapeID="_x0000_i1032" DrawAspect="Content" ObjectID="_1774276296" r:id="rId23"/>
                               </w:object>
                             </w:r>
                           </w:p>
@@ -9832,7 +9832,7 @@
                                 <v:shape id="_x0000_i1034" type="#_x0000_t75" style="width:51.7pt;height:19pt" o:ole="">
                                   <v:imagedata r:id="rId24" o:title=""/>
                                 </v:shape>
-                                <o:OLEObject Type="Embed" ProgID="Equation.DSMT4" ShapeID="_x0000_i1034" DrawAspect="Content" ObjectID="_1774115534" r:id="rId25"/>
+                                <o:OLEObject Type="Embed" ProgID="Equation.DSMT4" ShapeID="_x0000_i1034" DrawAspect="Content" ObjectID="_1774276297" r:id="rId25"/>
                               </w:object>
                             </w:r>
                           </w:p>
@@ -9853,7 +9853,7 @@
                                 <v:shape id="_x0000_i1036" type="#_x0000_t75" style="width:48.15pt;height:19pt" o:ole="">
                                   <v:imagedata r:id="rId26" o:title=""/>
                                 </v:shape>
-                                <o:OLEObject Type="Embed" ProgID="Equation.DSMT4" ShapeID="_x0000_i1036" DrawAspect="Content" ObjectID="_1774115535" r:id="rId27"/>
+                                <o:OLEObject Type="Embed" ProgID="Equation.DSMT4" ShapeID="_x0000_i1036" DrawAspect="Content" ObjectID="_1774276298" r:id="rId27"/>
                               </w:object>
                             </w:r>
                           </w:p>
@@ -9874,7 +9874,7 @@
                                 <v:shape id="_x0000_i1038" type="#_x0000_t75" style="width:47.25pt;height:19pt" o:ole="">
                                   <v:imagedata r:id="rId28" o:title=""/>
                                 </v:shape>
-                                <o:OLEObject Type="Embed" ProgID="Equation.DSMT4" ShapeID="_x0000_i1038" DrawAspect="Content" ObjectID="_1774115536" r:id="rId29"/>
+                                <o:OLEObject Type="Embed" ProgID="Equation.DSMT4" ShapeID="_x0000_i1038" DrawAspect="Content" ObjectID="_1774276299" r:id="rId29"/>
                               </w:object>
                             </w:r>
                           </w:p>
@@ -9895,7 +9895,7 @@
                                 <v:shape id="_x0000_i1040" type="#_x0000_t75" style="width:28.7pt;height:13.25pt" o:ole="">
                                   <v:imagedata r:id="rId30" o:title=""/>
                                 </v:shape>
-                                <o:OLEObject Type="Embed" ProgID="Equation.DSMT4" ShapeID="_x0000_i1040" DrawAspect="Content" ObjectID="_1774115537" r:id="rId31"/>
+                                <o:OLEObject Type="Embed" ProgID="Equation.DSMT4" ShapeID="_x0000_i1040" DrawAspect="Content" ObjectID="_1774276300" r:id="rId31"/>
                               </w:object>
                             </w:r>
                           </w:p>
@@ -9916,7 +9916,7 @@
                                 <v:shape id="_x0000_i1042" type="#_x0000_t75" style="width:27.4pt;height:13.25pt" o:ole="">
                                   <v:imagedata r:id="rId32" o:title=""/>
                                 </v:shape>
-                                <o:OLEObject Type="Embed" ProgID="Equation.DSMT4" ShapeID="_x0000_i1042" DrawAspect="Content" ObjectID="_1774115538" r:id="rId33"/>
+                                <o:OLEObject Type="Embed" ProgID="Equation.DSMT4" ShapeID="_x0000_i1042" DrawAspect="Content" ObjectID="_1774276301" r:id="rId33"/>
                               </w:object>
                             </w:r>
                           </w:p>
@@ -9951,7 +9951,7 @@
                                 <v:shape id="_x0000_i1044" type="#_x0000_t75" style="width:36.65pt;height:19pt" o:ole="">
                                   <v:imagedata r:id="rId34" o:title=""/>
                                 </v:shape>
-                                <o:OLEObject Type="Embed" ProgID="Equation.DSMT4" ShapeID="_x0000_i1044" DrawAspect="Content" ObjectID="_1774115539" r:id="rId35"/>
+                                <o:OLEObject Type="Embed" ProgID="Equation.DSMT4" ShapeID="_x0000_i1044" DrawAspect="Content" ObjectID="_1774276302" r:id="rId35"/>
                               </w:object>
                             </w:r>
                             <w:r>
@@ -9990,10 +9990,10 @@
                                 <w:position w:val="-16"/>
                               </w:rPr>
                               <w:object w:dxaOrig="322" w:dyaOrig="408" w14:anchorId="5E777943">
-                                <v:shape id="_x0000_i1046" type="#_x0000_t75" style="width:15.9pt;height:20.3pt" o:ole="">
+                                <v:shape id="_x0000_i1046" type="#_x0000_t75" style="width:15.9pt;height:20.3pt">
                                   <v:imagedata r:id="rId36" o:title=""/>
                                 </v:shape>
-                                <o:OLEObject Type="Embed" ProgID="Equation.DSMT4" ShapeID="_x0000_i1046" DrawAspect="Content" ObjectID="_1774115540" r:id="rId37"/>
+                                <o:OLEObject Type="Embed" ProgID="Equation.DSMT4" ShapeID="_x0000_i1046" DrawAspect="Content" ObjectID="_1774276303" r:id="rId37"/>
                               </w:object>
                             </w:r>
                             <w:r>
@@ -10011,7 +10011,7 @@
                                 <v:shape id="_x0000_i1048" type="#_x0000_t75" style="width:23.85pt;height:19pt">
                                   <v:imagedata r:id="rId38" o:title=""/>
                                 </v:shape>
-                                <o:OLEObject Type="Embed" ProgID="Equation.DSMT4" ShapeID="_x0000_i1048" DrawAspect="Content" ObjectID="_1774115541" r:id="rId39"/>
+                                <o:OLEObject Type="Embed" ProgID="Equation.DSMT4" ShapeID="_x0000_i1048" DrawAspect="Content" ObjectID="_1774276304" r:id="rId39"/>
                               </w:object>
                             </w:r>
                             <w:r>
@@ -10085,7 +10085,7 @@
                                 <v:shape id="_x0000_i1050" type="#_x0000_t75" style="width:27.4pt;height:15.9pt">
                                   <v:imagedata r:id="rId40" o:title=""/>
                                 </v:shape>
-                                <o:OLEObject Type="Embed" ProgID="Equation.DSMT4" ShapeID="_x0000_i1050" DrawAspect="Content" ObjectID="_1774115542" r:id="rId41"/>
+                                <o:OLEObject Type="Embed" ProgID="Equation.DSMT4" ShapeID="_x0000_i1050" DrawAspect="Content" ObjectID="_1774276305" r:id="rId41"/>
                               </w:object>
                             </w:r>
                           </w:p>
@@ -10113,7 +10113,7 @@
                                 <v:shape id="_x0000_i1052" type="#_x0000_t75" style="width:44.6pt;height:19pt">
                                   <v:imagedata r:id="rId42" o:title=""/>
                                 </v:shape>
-                                <o:OLEObject Type="Embed" ProgID="Equation.DSMT4" ShapeID="_x0000_i1052" DrawAspect="Content" ObjectID="_1774115543" r:id="rId43"/>
+                                <o:OLEObject Type="Embed" ProgID="Equation.DSMT4" ShapeID="_x0000_i1052" DrawAspect="Content" ObjectID="_1774276306" r:id="rId43"/>
                               </w:object>
                             </w:r>
                             <w:r>
@@ -10143,7 +10143,7 @@
                                 <v:shape id="_x0000_i1054" type="#_x0000_t75" style="width:27.4pt;height:15.9pt">
                                   <v:imagedata r:id="rId40" o:title=""/>
                                 </v:shape>
-                                <o:OLEObject Type="Embed" ProgID="Equation.DSMT4" ShapeID="_x0000_i1054" DrawAspect="Content" ObjectID="_1774115544" r:id="rId44"/>
+                                <o:OLEObject Type="Embed" ProgID="Equation.DSMT4" ShapeID="_x0000_i1054" DrawAspect="Content" ObjectID="_1774276307" r:id="rId44"/>
                               </w:object>
                             </w:r>
                           </w:p>
@@ -10171,7 +10171,7 @@
                                 <v:shape id="_x0000_i1056" type="#_x0000_t75" style="width:15.9pt;height:20.3pt">
                                   <v:imagedata r:id="rId45" o:title=""/>
                                 </v:shape>
-                                <o:OLEObject Type="Embed" ProgID="Equation.DSMT4" ShapeID="_x0000_i1056" DrawAspect="Content" ObjectID="_1774115545" r:id="rId46"/>
+                                <o:OLEObject Type="Embed" ProgID="Equation.DSMT4" ShapeID="_x0000_i1056" DrawAspect="Content" ObjectID="_1774276308" r:id="rId46"/>
                               </w:object>
                             </w:r>
                             <w:r>
@@ -10218,7 +10218,7 @@
                                 <v:shape id="_x0000_i1058" type="#_x0000_t75" style="width:13.25pt;height:13.25pt">
                                   <v:imagedata r:id="rId12" o:title=""/>
                                 </v:shape>
-                                <o:OLEObject Type="Embed" ProgID="Equation.DSMT4" ShapeID="_x0000_i1058" DrawAspect="Content" ObjectID="_1774115546" r:id="rId47"/>
+                                <o:OLEObject Type="Embed" ProgID="Equation.DSMT4" ShapeID="_x0000_i1058" DrawAspect="Content" ObjectID="_1774276309" r:id="rId47"/>
                               </w:object>
                             </w:r>
                             <w:r>
@@ -10266,7 +10266,7 @@
                                 <v:shape id="_x0000_i1060" type="#_x0000_t75" style="width:8.4pt;height:9.7pt">
                                   <v:imagedata r:id="rId48" o:title=""/>
                                 </v:shape>
-                                <o:OLEObject Type="Embed" ProgID="Equation.DSMT4" ShapeID="_x0000_i1060" DrawAspect="Content" ObjectID="_1774115547" r:id="rId49"/>
+                                <o:OLEObject Type="Embed" ProgID="Equation.DSMT4" ShapeID="_x0000_i1060" DrawAspect="Content" ObjectID="_1774276310" r:id="rId49"/>
                               </w:object>
                             </w:r>
                             <w:r>
@@ -10284,7 +10284,7 @@
                                 <v:shape id="_x0000_i1062" type="#_x0000_t75" style="width:13.25pt;height:13.25pt">
                                   <v:imagedata r:id="rId14" o:title=""/>
                                 </v:shape>
-                                <o:OLEObject Type="Embed" ProgID="Equation.DSMT4" ShapeID="_x0000_i1062" DrawAspect="Content" ObjectID="_1774115548" r:id="rId50"/>
+                                <o:OLEObject Type="Embed" ProgID="Equation.DSMT4" ShapeID="_x0000_i1062" DrawAspect="Content" ObjectID="_1774276311" r:id="rId50"/>
                               </w:object>
                             </w:r>
                             <w:r>
@@ -10348,7 +10348,7 @@
                                 <v:shape id="_x0000_i1064" type="#_x0000_t75" style="width:36.65pt;height:19pt">
                                   <v:imagedata r:id="rId51" o:title=""/>
                                 </v:shape>
-                                <o:OLEObject Type="Embed" ProgID="Equation.DSMT4" ShapeID="_x0000_i1064" DrawAspect="Content" ObjectID="_1774115549" r:id="rId52"/>
+                                <o:OLEObject Type="Embed" ProgID="Equation.DSMT4" ShapeID="_x0000_i1064" DrawAspect="Content" ObjectID="_1774276312" r:id="rId52"/>
                               </w:object>
                             </w:r>
                             <w:r>
@@ -10389,7 +10389,7 @@
                                 <v:shape id="_x0000_i1066" type="#_x0000_t75" style="width:43.3pt;height:36.2pt">
                                   <v:imagedata r:id="rId53" o:title=""/>
                                 </v:shape>
-                                <o:OLEObject Type="Embed" ProgID="Equation.DSMT4" ShapeID="_x0000_i1066" DrawAspect="Content" ObjectID="_1774115550" r:id="rId54"/>
+                                <o:OLEObject Type="Embed" ProgID="Equation.DSMT4" ShapeID="_x0000_i1066" DrawAspect="Content" ObjectID="_1774276313" r:id="rId54"/>
                               </w:object>
                             </w:r>
                           </w:p>
@@ -10450,7 +10450,7 @@
                                 <v:shape id="_x0000_i1068" type="#_x0000_t75" style="width:43.3pt;height:28.7pt">
                                   <v:imagedata r:id="rId55" o:title=""/>
                                 </v:shape>
-                                <o:OLEObject Type="Embed" ProgID="Equation.DSMT4" ShapeID="_x0000_i1068" DrawAspect="Content" ObjectID="_1774115551" r:id="rId56"/>
+                                <o:OLEObject Type="Embed" ProgID="Equation.DSMT4" ShapeID="_x0000_i1068" DrawAspect="Content" ObjectID="_1774276314" r:id="rId56"/>
                               </w:object>
                             </w:r>
                           </w:p>
@@ -10532,7 +10532,7 @@
                           <v:shape id="_x0000_i1032" type="#_x0000_t75" style="width:91pt;height:19pt" o:ole="">
                             <v:imagedata r:id="rId22" o:title=""/>
                           </v:shape>
-                          <o:OLEObject Type="Embed" ProgID="Equation.DSMT4" ShapeID="_x0000_i1032" DrawAspect="Content" ObjectID="_1774115533" r:id="rId57"/>
+                          <o:OLEObject Type="Embed" ProgID="Equation.DSMT4" ShapeID="_x0000_i1032" DrawAspect="Content" ObjectID="_1774276296" r:id="rId57"/>
                         </w:object>
                       </w:r>
                     </w:p>
@@ -10567,7 +10567,7 @@
                           <v:shape id="_x0000_i1034" type="#_x0000_t75" style="width:51.7pt;height:19pt" o:ole="">
                             <v:imagedata r:id="rId24" o:title=""/>
                           </v:shape>
-                          <o:OLEObject Type="Embed" ProgID="Equation.DSMT4" ShapeID="_x0000_i1034" DrawAspect="Content" ObjectID="_1774115534" r:id="rId58"/>
+                          <o:OLEObject Type="Embed" ProgID="Equation.DSMT4" ShapeID="_x0000_i1034" DrawAspect="Content" ObjectID="_1774276297" r:id="rId58"/>
                         </w:object>
                       </w:r>
                     </w:p>
@@ -10588,7 +10588,7 @@
                           <v:shape id="_x0000_i1036" type="#_x0000_t75" style="width:48.15pt;height:19pt" o:ole="">
                             <v:imagedata r:id="rId26" o:title=""/>
                           </v:shape>
-                          <o:OLEObject Type="Embed" ProgID="Equation.DSMT4" ShapeID="_x0000_i1036" DrawAspect="Content" ObjectID="_1774115535" r:id="rId59"/>
+                          <o:OLEObject Type="Embed" ProgID="Equation.DSMT4" ShapeID="_x0000_i1036" DrawAspect="Content" ObjectID="_1774276298" r:id="rId59"/>
                         </w:object>
                       </w:r>
                     </w:p>
@@ -10609,7 +10609,7 @@
                           <v:shape id="_x0000_i1038" type="#_x0000_t75" style="width:47.25pt;height:19pt" o:ole="">
                             <v:imagedata r:id="rId28" o:title=""/>
                           </v:shape>
-                          <o:OLEObject Type="Embed" ProgID="Equation.DSMT4" ShapeID="_x0000_i1038" DrawAspect="Content" ObjectID="_1774115536" r:id="rId60"/>
+                          <o:OLEObject Type="Embed" ProgID="Equation.DSMT4" ShapeID="_x0000_i1038" DrawAspect="Content" ObjectID="_1774276299" r:id="rId60"/>
                         </w:object>
                       </w:r>
                     </w:p>
@@ -10630,7 +10630,7 @@
                           <v:shape id="_x0000_i1040" type="#_x0000_t75" style="width:28.7pt;height:13.25pt" o:ole="">
                             <v:imagedata r:id="rId30" o:title=""/>
                           </v:shape>
-                          <o:OLEObject Type="Embed" ProgID="Equation.DSMT4" ShapeID="_x0000_i1040" DrawAspect="Content" ObjectID="_1774115537" r:id="rId61"/>
+                          <o:OLEObject Type="Embed" ProgID="Equation.DSMT4" ShapeID="_x0000_i1040" DrawAspect="Content" ObjectID="_1774276300" r:id="rId61"/>
                         </w:object>
                       </w:r>
                     </w:p>
@@ -10651,7 +10651,7 @@
                           <v:shape id="_x0000_i1042" type="#_x0000_t75" style="width:27.4pt;height:13.25pt" o:ole="">
                             <v:imagedata r:id="rId32" o:title=""/>
                           </v:shape>
-                          <o:OLEObject Type="Embed" ProgID="Equation.DSMT4" ShapeID="_x0000_i1042" DrawAspect="Content" ObjectID="_1774115538" r:id="rId62"/>
+                          <o:OLEObject Type="Embed" ProgID="Equation.DSMT4" ShapeID="_x0000_i1042" DrawAspect="Content" ObjectID="_1774276301" r:id="rId62"/>
                         </w:object>
                       </w:r>
                     </w:p>
@@ -10686,7 +10686,7 @@
                           <v:shape id="_x0000_i1044" type="#_x0000_t75" style="width:36.65pt;height:19pt" o:ole="">
                             <v:imagedata r:id="rId34" o:title=""/>
                           </v:shape>
-                          <o:OLEObject Type="Embed" ProgID="Equation.DSMT4" ShapeID="_x0000_i1044" DrawAspect="Content" ObjectID="_1774115539" r:id="rId63"/>
+                          <o:OLEObject Type="Embed" ProgID="Equation.DSMT4" ShapeID="_x0000_i1044" DrawAspect="Content" ObjectID="_1774276302" r:id="rId63"/>
                         </w:object>
                       </w:r>
                       <w:r>
@@ -10725,10 +10725,10 @@
                           <w:position w:val="-16"/>
                         </w:rPr>
                         <w:object w:dxaOrig="322" w:dyaOrig="408" w14:anchorId="5E777943">
-                          <v:shape id="_x0000_i1046" type="#_x0000_t75" style="width:15.9pt;height:20.3pt" o:ole="">
+                          <v:shape id="_x0000_i1046" type="#_x0000_t75" style="width:15.9pt;height:20.3pt">
                             <v:imagedata r:id="rId36" o:title=""/>
                           </v:shape>
-                          <o:OLEObject Type="Embed" ProgID="Equation.DSMT4" ShapeID="_x0000_i1046" DrawAspect="Content" ObjectID="_1774115540" r:id="rId64"/>
+                          <o:OLEObject Type="Embed" ProgID="Equation.DSMT4" ShapeID="_x0000_i1046" DrawAspect="Content" ObjectID="_1774276303" r:id="rId64"/>
                         </w:object>
                       </w:r>
                       <w:r>
@@ -10746,7 +10746,7 @@
                           <v:shape id="_x0000_i1048" type="#_x0000_t75" style="width:23.85pt;height:19pt">
                             <v:imagedata r:id="rId38" o:title=""/>
                           </v:shape>
-                          <o:OLEObject Type="Embed" ProgID="Equation.DSMT4" ShapeID="_x0000_i1048" DrawAspect="Content" ObjectID="_1774115541" r:id="rId65"/>
+                          <o:OLEObject Type="Embed" ProgID="Equation.DSMT4" ShapeID="_x0000_i1048" DrawAspect="Content" ObjectID="_1774276304" r:id="rId65"/>
                         </w:object>
                       </w:r>
                       <w:r>
@@ -10820,7 +10820,7 @@
                           <v:shape id="_x0000_i1050" type="#_x0000_t75" style="width:27.4pt;height:15.9pt">
                             <v:imagedata r:id="rId40" o:title=""/>
                           </v:shape>
-                          <o:OLEObject Type="Embed" ProgID="Equation.DSMT4" ShapeID="_x0000_i1050" DrawAspect="Content" ObjectID="_1774115542" r:id="rId66"/>
+                          <o:OLEObject Type="Embed" ProgID="Equation.DSMT4" ShapeID="_x0000_i1050" DrawAspect="Content" ObjectID="_1774276305" r:id="rId66"/>
                         </w:object>
                       </w:r>
                     </w:p>
@@ -10848,7 +10848,7 @@
                           <v:shape id="_x0000_i1052" type="#_x0000_t75" style="width:44.6pt;height:19pt">
                             <v:imagedata r:id="rId42" o:title=""/>
                           </v:shape>
-                          <o:OLEObject Type="Embed" ProgID="Equation.DSMT4" ShapeID="_x0000_i1052" DrawAspect="Content" ObjectID="_1774115543" r:id="rId67"/>
+                          <o:OLEObject Type="Embed" ProgID="Equation.DSMT4" ShapeID="_x0000_i1052" DrawAspect="Content" ObjectID="_1774276306" r:id="rId67"/>
                         </w:object>
                       </w:r>
                       <w:r>
@@ -10878,7 +10878,7 @@
                           <v:shape id="_x0000_i1054" type="#_x0000_t75" style="width:27.4pt;height:15.9pt">
                             <v:imagedata r:id="rId40" o:title=""/>
                           </v:shape>
-                          <o:OLEObject Type="Embed" ProgID="Equation.DSMT4" ShapeID="_x0000_i1054" DrawAspect="Content" ObjectID="_1774115544" r:id="rId68"/>
+                          <o:OLEObject Type="Embed" ProgID="Equation.DSMT4" ShapeID="_x0000_i1054" DrawAspect="Content" ObjectID="_1774276307" r:id="rId68"/>
                         </w:object>
                       </w:r>
                     </w:p>
@@ -10906,7 +10906,7 @@
                           <v:shape id="_x0000_i1056" type="#_x0000_t75" style="width:15.9pt;height:20.3pt">
                             <v:imagedata r:id="rId45" o:title=""/>
                           </v:shape>
-                          <o:OLEObject Type="Embed" ProgID="Equation.DSMT4" ShapeID="_x0000_i1056" DrawAspect="Content" ObjectID="_1774115545" r:id="rId69"/>
+                          <o:OLEObject Type="Embed" ProgID="Equation.DSMT4" ShapeID="_x0000_i1056" DrawAspect="Content" ObjectID="_1774276308" r:id="rId69"/>
                         </w:object>
                       </w:r>
                       <w:r>
@@ -10953,7 +10953,7 @@
                           <v:shape id="_x0000_i1058" type="#_x0000_t75" style="width:13.25pt;height:13.25pt">
                             <v:imagedata r:id="rId12" o:title=""/>
                           </v:shape>
-                          <o:OLEObject Type="Embed" ProgID="Equation.DSMT4" ShapeID="_x0000_i1058" DrawAspect="Content" ObjectID="_1774115546" r:id="rId70"/>
+                          <o:OLEObject Type="Embed" ProgID="Equation.DSMT4" ShapeID="_x0000_i1058" DrawAspect="Content" ObjectID="_1774276309" r:id="rId70"/>
                         </w:object>
                       </w:r>
                       <w:r>
@@ -11001,7 +11001,7 @@
                           <v:shape id="_x0000_i1060" type="#_x0000_t75" style="width:8.4pt;height:9.7pt">
                             <v:imagedata r:id="rId48" o:title=""/>
                           </v:shape>
-                          <o:OLEObject Type="Embed" ProgID="Equation.DSMT4" ShapeID="_x0000_i1060" DrawAspect="Content" ObjectID="_1774115547" r:id="rId71"/>
+                          <o:OLEObject Type="Embed" ProgID="Equation.DSMT4" ShapeID="_x0000_i1060" DrawAspect="Content" ObjectID="_1774276310" r:id="rId71"/>
                         </w:object>
                       </w:r>
                       <w:r>
@@ -11019,7 +11019,7 @@
                           <v:shape id="_x0000_i1062" type="#_x0000_t75" style="width:13.25pt;height:13.25pt">
                             <v:imagedata r:id="rId14" o:title=""/>
                           </v:shape>
-                          <o:OLEObject Type="Embed" ProgID="Equation.DSMT4" ShapeID="_x0000_i1062" DrawAspect="Content" ObjectID="_1774115548" r:id="rId72"/>
+                          <o:OLEObject Type="Embed" ProgID="Equation.DSMT4" ShapeID="_x0000_i1062" DrawAspect="Content" ObjectID="_1774276311" r:id="rId72"/>
                         </w:object>
                       </w:r>
                       <w:r>
@@ -11083,7 +11083,7 @@
                           <v:shape id="_x0000_i1064" type="#_x0000_t75" style="width:36.65pt;height:19pt">
                             <v:imagedata r:id="rId51" o:title=""/>
                           </v:shape>
-                          <o:OLEObject Type="Embed" ProgID="Equation.DSMT4" ShapeID="_x0000_i1064" DrawAspect="Content" ObjectID="_1774115549" r:id="rId73"/>
+                          <o:OLEObject Type="Embed" ProgID="Equation.DSMT4" ShapeID="_x0000_i1064" DrawAspect="Content" ObjectID="_1774276312" r:id="rId73"/>
                         </w:object>
                       </w:r>
                       <w:r>
@@ -11124,7 +11124,7 @@
                           <v:shape id="_x0000_i1066" type="#_x0000_t75" style="width:43.3pt;height:36.2pt">
                             <v:imagedata r:id="rId53" o:title=""/>
                           </v:shape>
-                          <o:OLEObject Type="Embed" ProgID="Equation.DSMT4" ShapeID="_x0000_i1066" DrawAspect="Content" ObjectID="_1774115550" r:id="rId74"/>
+                          <o:OLEObject Type="Embed" ProgID="Equation.DSMT4" ShapeID="_x0000_i1066" DrawAspect="Content" ObjectID="_1774276313" r:id="rId74"/>
                         </w:object>
                       </w:r>
                     </w:p>
@@ -11185,7 +11185,7 @@
                           <v:shape id="_x0000_i1068" type="#_x0000_t75" style="width:43.3pt;height:28.7pt">
                             <v:imagedata r:id="rId55" o:title=""/>
                           </v:shape>
-                          <o:OLEObject Type="Embed" ProgID="Equation.DSMT4" ShapeID="_x0000_i1068" DrawAspect="Content" ObjectID="_1774115551" r:id="rId75"/>
+                          <o:OLEObject Type="Embed" ProgID="Equation.DSMT4" ShapeID="_x0000_i1068" DrawAspect="Content" ObjectID="_1774276314" r:id="rId75"/>
                         </w:object>
                       </w:r>
                     </w:p>
@@ -11391,7 +11391,7 @@
           <v:shape id="_x0000_i1069" type="#_x0000_t75" style="width:95.4pt;height:19pt" o:ole="">
             <v:imagedata r:id="rId76" o:title=""/>
           </v:shape>
-          <o:OLEObject Type="Embed" ProgID="Equation.DSMT4" ShapeID="_x0000_i1069" DrawAspect="Content" ObjectID="_1774115523" r:id="rId77"/>
+          <o:OLEObject Type="Embed" ProgID="Equation.DSMT4" ShapeID="_x0000_i1069" DrawAspect="Content" ObjectID="_1774276287" r:id="rId77"/>
         </w:object>
       </w:r>
       <w:r>
@@ -11405,7 +11405,7 @@
           <v:shape id="_x0000_i1070" type="#_x0000_t75" style="width:36.65pt;height:19pt" o:ole="">
             <v:imagedata r:id="rId78" o:title=""/>
           </v:shape>
-          <o:OLEObject Type="Embed" ProgID="Equation.DSMT4" ShapeID="_x0000_i1070" DrawAspect="Content" ObjectID="_1774115524" r:id="rId79"/>
+          <o:OLEObject Type="Embed" ProgID="Equation.DSMT4" ShapeID="_x0000_i1070" DrawAspect="Content" ObjectID="_1774276288" r:id="rId79"/>
         </w:object>
       </w:r>
       <w:r>
@@ -11845,10 +11845,10 @@
           <w:position w:val="-14"/>
         </w:rPr>
         <w:object w:dxaOrig="3600" w:dyaOrig="380" w14:anchorId="4C317A94">
-          <v:shape id="_x0000_i1071" type="#_x0000_t75" style="width:180.65pt;height:19pt" o:ole="">
+          <v:shape id="_x0000_i1087" type="#_x0000_t75" style="width:180.65pt;height:19pt" o:ole="">
             <v:imagedata r:id="rId80" o:title=""/>
           </v:shape>
-          <o:OLEObject Type="Embed" ProgID="Equation.DSMT4" ShapeID="_x0000_i1071" DrawAspect="Content" ObjectID="_1774115525" r:id="rId81"/>
+          <o:OLEObject Type="Embed" ProgID="Equation.DSMT4" ShapeID="_x0000_i1087" DrawAspect="Content" ObjectID="_1774276289" r:id="rId81"/>
         </w:object>
       </w:r>
     </w:p>
@@ -11878,10 +11878,10 @@
           <w:position w:val="-28"/>
         </w:rPr>
         <w:object w:dxaOrig="2380" w:dyaOrig="680" w14:anchorId="4798F192">
-          <v:shape id="_x0000_i1072" type="#_x0000_t75" style="width:92.3pt;height:26.5pt" o:ole="">
+          <v:shape id="_x0000_i1088" type="#_x0000_t75" style="width:92.3pt;height:26.5pt" o:ole="">
             <v:imagedata r:id="rId82" o:title=""/>
           </v:shape>
-          <o:OLEObject Type="Embed" ProgID="Equation.DSMT4" ShapeID="_x0000_i1072" DrawAspect="Content" ObjectID="_1774115526" r:id="rId83"/>
+          <o:OLEObject Type="Embed" ProgID="Equation.DSMT4" ShapeID="_x0000_i1088" DrawAspect="Content" ObjectID="_1774276290" r:id="rId83"/>
         </w:object>
       </w:r>
       <w:r>
@@ -11917,10 +11917,10 @@
           <w:position w:val="-28"/>
         </w:rPr>
         <w:object w:dxaOrig="2500" w:dyaOrig="680" w14:anchorId="67AF361E">
-          <v:shape id="_x0000_i1073" type="#_x0000_t75" style="width:125.45pt;height:34pt" o:ole="">
+          <v:shape id="_x0000_i1089" type="#_x0000_t75" style="width:125.45pt;height:34pt" o:ole="">
             <v:imagedata r:id="rId84" o:title=""/>
           </v:shape>
-          <o:OLEObject Type="Embed" ProgID="Equation.DSMT4" ShapeID="_x0000_i1073" DrawAspect="Content" ObjectID="_1774115527" r:id="rId85"/>
+          <o:OLEObject Type="Embed" ProgID="Equation.DSMT4" ShapeID="_x0000_i1089" DrawAspect="Content" ObjectID="_1774276291" r:id="rId85"/>
         </w:object>
       </w:r>
       <w:r>
@@ -11993,7 +11993,7 @@
           <v:shape id="_x0000_i1074" type="#_x0000_t75" style="width:92.3pt;height:26.5pt" o:ole="">
             <v:imagedata r:id="rId82" o:title=""/>
           </v:shape>
-          <o:OLEObject Type="Embed" ProgID="Equation.DSMT4" ShapeID="_x0000_i1074" DrawAspect="Content" ObjectID="_1774115528" r:id="rId86"/>
+          <o:OLEObject Type="Embed" ProgID="Equation.DSMT4" ShapeID="_x0000_i1074" DrawAspect="Content" ObjectID="_1774276292" r:id="rId86"/>
         </w:object>
       </w:r>
       <w:r>
@@ -13487,7 +13487,7 @@
                 <w:rPr>
                   <w:rFonts w:ascii="Cambria Math" w:hAnsi="Cambria Math"/>
                 </w:rPr>
-                <m:t>1</m:t>
+                <m:t>0</m:t>
               </m:r>
             </m:sub>
           </m:sSub>
@@ -13631,7 +13631,7 @@
                 <w:rPr>
                   <w:rFonts w:ascii="Cambria Math" w:hAnsi="Cambria Math"/>
                 </w:rPr>
-                <m:t>2</m:t>
+                <m:t>1</m:t>
               </m:r>
             </m:sub>
           </m:sSub>
@@ -14894,7 +14894,7 @@
       </w:r>
       <w:proofErr w:type="gramEnd"/>
       <w:r>
-        <w:t xml:space="preserve"> with a small enough time step we will reach the desired tolerance. </w:t>
+        <w:t xml:space="preserve"> with a small enough time step we will reach the desired tolerance.</w:t>
       </w:r>
     </w:p>
     <w:p>
@@ -15176,7 +15176,7 @@
           <v:shape id="_x0000_i1075" type="#_x0000_t75" style="width:7.95pt;height:11.5pt" o:ole="">
             <v:imagedata r:id="rId89" o:title=""/>
           </v:shape>
-          <o:OLEObject Type="Embed" ProgID="Equation.DSMT4" ShapeID="_x0000_i1075" DrawAspect="Content" ObjectID="_1774115529" r:id="rId90"/>
+          <o:OLEObject Type="Embed" ProgID="Equation.DSMT4" ShapeID="_x0000_i1075" DrawAspect="Content" ObjectID="_1774276293" r:id="rId90"/>
         </w:object>
       </w:r>
       <w:r>
@@ -16361,53 +16361,14 @@
       <w:r>
         <w:t xml:space="preserve"> </w:t>
       </w:r>
-      <w:r>
-        <w:rPr>
-          <w:noProof/>
-          <w:position w:val="-3"/>
-        </w:rPr>
-        <w:drawing>
-          <wp:inline distT="0" distB="0" distL="0" distR="0" wp14:anchorId="752054F0" wp14:editId="74676F19">
-            <wp:extent cx="355600" cy="118076"/>
-            <wp:effectExtent l="0" t="0" r="0" b="0"/>
-            <wp:docPr id="32" name="Picture 32" descr="{&quot;mathml&quot;:&quot;&lt;math style=\&quot;font-family:stix;font-size:16px;\&quot; xmlns=\&quot;http://www.w3.org/1998/Math/MathML\&quot;&gt;&lt;mstyle mathsize=\&quot;16px\&quot;&gt;&lt;mi&gt;O&lt;/mi&gt;&lt;mfenced&gt;&lt;mi&gt;n&lt;/mi&gt;&lt;/mfenced&gt;&lt;/mstyle&gt;&lt;/math&gt;&quot;}" title="O open parentheses n close parentheses"/>
-            <wp:cNvGraphicFramePr>
-              <a:graphicFrameLocks xmlns:a="http://schemas.openxmlformats.org/drawingml/2006/main" noChangeAspect="1"/>
-            </wp:cNvGraphicFramePr>
-            <a:graphic xmlns:a="http://schemas.openxmlformats.org/drawingml/2006/main">
-              <a:graphicData uri="http://schemas.openxmlformats.org/drawingml/2006/picture">
-                <pic:pic xmlns:pic="http://schemas.openxmlformats.org/drawingml/2006/picture">
-                  <pic:nvPicPr>
-                    <pic:cNvPr id="1" name="Picture 1" descr="{&quot;mathml&quot;:&quot;&lt;math style=\&quot;font-family:stix;font-size:16px;\&quot; xmlns=\&quot;http://www.w3.org/1998/Math/MathML\&quot;&gt;&lt;mstyle mathsize=\&quot;16px\&quot;&gt;&lt;mi&gt;O&lt;/mi&gt;&lt;mfenced&gt;&lt;mi&gt;n&lt;/mi&gt;&lt;/mfenced&gt;&lt;/mstyle&gt;&lt;/math&gt;&quot;}" title="O open parentheses n close parentheses"/>
-                    <pic:cNvPicPr/>
-                  </pic:nvPicPr>
-                  <pic:blipFill>
-                    <a:blip r:embed="rId101" cstate="print">
-                      <a:extLst>
-                        <a:ext uri="{28A0092B-C50C-407E-A947-70E740481C1C}">
-                          <a14:useLocalDpi xmlns:a14="http://schemas.microsoft.com/office/drawing/2010/main" val="0"/>
-                        </a:ext>
-                      </a:extLst>
-                    </a:blip>
-                    <a:stretch>
-                      <a:fillRect/>
-                    </a:stretch>
-                  </pic:blipFill>
-                  <pic:spPr>
-                    <a:xfrm>
-                      <a:off x="0" y="0"/>
-                      <a:ext cx="355600" cy="118076"/>
-                    </a:xfrm>
-                    <a:prstGeom prst="rect">
-                      <a:avLst/>
-                    </a:prstGeom>
-                  </pic:spPr>
-                </pic:pic>
-              </a:graphicData>
-            </a:graphic>
-          </wp:inline>
-        </w:drawing>
-      </w:r>
+      <m:oMath>
+        <m:r>
+          <w:rPr>
+            <w:rFonts w:ascii="Cambria Math" w:hAnsi="Cambria Math"/>
+          </w:rPr>
+          <m:t>O(n)</m:t>
+        </m:r>
+      </m:oMath>
     </w:p>
     <w:p>
       <w:pPr>
@@ -16442,108 +16403,91 @@
       <w:pPr>
         <w:pStyle w:val="Style1"/>
         <w:ind w:left="720"/>
-        <w:rPr>
-          <w:noProof/>
-        </w:rPr>
-      </w:pPr>
-      <w:r>
-        <w:rPr>
-          <w:noProof/>
-          <w:position w:val="-9"/>
-        </w:rPr>
+      </w:pPr>
+      <w:r>
         <w:t xml:space="preserve">The space complexity of the algorithms is the same. </w:t>
       </w:r>
       <w:r>
-        <w:rPr>
-          <w:noProof/>
-          <w:position w:val="-9"/>
-        </w:rPr>
         <w:t>SBO-ANCAS</w:t>
       </w:r>
       <w:r>
-        <w:rPr>
-          <w:noProof/>
-          <w:position w:val="-9"/>
-        </w:rPr>
         <w:t>*</w:t>
       </w:r>
       <w:r>
-        <w:rPr>
-          <w:noProof/>
-          <w:position w:val="-9"/>
-        </w:rPr>
         <w:t>,</w:t>
       </w:r>
       <w:r>
-        <w:rPr>
-          <w:noProof/>
-          <w:position w:val="-9"/>
-        </w:rPr>
         <w:t xml:space="preserve"> ANCAS and CATCH uses a constant number of internal variables to help with the calculations. Because our task is finding a </w:t>
       </w:r>
       <w:r>
-        <w:rPr>
-          <w:noProof/>
-          <w:position w:val="-9"/>
-        </w:rPr>
         <w:t>minimum,</w:t>
       </w:r>
       <w:r>
-        <w:rPr>
-          <w:noProof/>
-          <w:position w:val="-9"/>
-        </w:rPr>
         <w:t xml:space="preserve"> we only need one variable to store the current minimum without any dependency for the input size. We also use some internal variables representing the polynomial and other related logics. The only memory that is related to the size of the input is the input itself. The input </w:t>
       </w:r>
       <w:r>
-        <w:rPr>
-          <w:noProof/>
-          <w:position w:val="-9"/>
-        </w:rPr>
         <w:t>consists</w:t>
       </w:r>
       <w:r>
-        <w:rPr>
-          <w:noProof/>
-          <w:position w:val="-9"/>
-        </w:rPr>
-        <w:t xml:space="preserve"> of 2 location vectors, 2 velocity vectors and the time point value for each time point in our data set, so we can see that the size of memory the input uses is linear to the number of points we need to test. We get constant space complexity for the algorithms themselves and linear to the number of time point for the input:</w:t>
-      </w:r>
-      <w:r>
-        <w:rPr>
-          <w:noProof/>
-          <w:position w:val="-9"/>
-        </w:rPr>
-        <w:t xml:space="preserve"> </w:t>
-      </w:r>
-      <w:r>
-        <w:rPr>
-          <w:noProof/>
-          <w:position w:val="-9"/>
-        </w:rPr>
-        <w:object w:dxaOrig="1280" w:dyaOrig="300" w14:anchorId="61E65E3E">
-          <v:shape id="_x0000_i1076" type="#_x0000_t75" style="width:92.75pt;height:21.65pt" o:ole="">
-            <v:imagedata r:id="rId102" o:title=""/>
-          </v:shape>
-          <o:OLEObject Type="Embed" ProgID="Equation.DSMT4" ShapeID="_x0000_i1076" DrawAspect="Content" ObjectID="_1774115530" r:id="rId103"/>
-        </w:object>
+        <w:t xml:space="preserve"> of 2 location vectors, 2 velocity vectors and the time point value for each time point in our data set, so we can see that the size of memory the input uses is linear to the number of points we need to test. We get constant space complexity for the algorithms themselves and linear to the number of point</w:t>
+      </w:r>
+      <w:r>
+        <w:t>s</w:t>
+      </w:r>
+      <w:r>
+        <w:t xml:space="preserve"> for the inpu</w:t>
       </w:r>
       <w:bookmarkStart w:id="33" w:name="_Toc138016862"/>
       <w:bookmarkStart w:id="34" w:name="_Toc138059395"/>
       <w:bookmarkEnd w:id="33"/>
       <w:bookmarkEnd w:id="34"/>
       <w:r>
-        <w:rPr>
-          <w:noProof/>
-        </w:rPr>
-        <w:t>.</w:t>
-      </w:r>
+        <w:t xml:space="preserve">t: </w:t>
+      </w:r>
+      <m:oMath>
+        <m:r>
+          <w:rPr>
+            <w:rFonts w:ascii="Cambria Math" w:hAnsi="Cambria Math"/>
+          </w:rPr>
+          <m:t>O</m:t>
+        </m:r>
+        <m:d>
+          <m:dPr>
+            <m:ctrlPr>
+              <w:rPr>
+                <w:rFonts w:ascii="Cambria Math" w:hAnsi="Cambria Math"/>
+              </w:rPr>
+            </m:ctrlPr>
+          </m:dPr>
+          <m:e>
+            <m:r>
+              <w:rPr>
+                <w:rFonts w:ascii="Cambria Math" w:hAnsi="Cambria Math"/>
+              </w:rPr>
+              <m:t>n</m:t>
+            </m:r>
+            <m:r>
+              <w:rPr>
+                <w:rFonts w:ascii="Cambria Math" w:hAnsi="Cambria Math"/>
+              </w:rPr>
+              <m:t>+1</m:t>
+            </m:r>
+          </m:e>
+        </m:d>
+        <m:r>
+          <w:rPr>
+            <w:rFonts w:ascii="Cambria Math" w:hAnsi="Cambria Math"/>
+          </w:rPr>
+          <m:t>=O(n)</m:t>
+        </m:r>
+      </m:oMath>
     </w:p>
     <w:p>
       <w:pPr>
         <w:pStyle w:val="Style1"/>
         <w:ind w:left="720"/>
         <w:rPr>
+          <w:noProof/>
           <w:color w:val="A6A6A6" w:themeColor="background1" w:themeShade="A6"/>
           <w:sz w:val="20"/>
           <w:szCs w:val="20"/>
@@ -16632,10 +16576,10 @@
       </w:r>
     </w:p>
     <w:sectPr>
-      <w:headerReference w:type="default" r:id="rId104"/>
-      <w:footerReference w:type="default" r:id="rId105"/>
-      <w:headerReference w:type="first" r:id="rId106"/>
-      <w:footerReference w:type="first" r:id="rId107"/>
+      <w:headerReference w:type="default" r:id="rId101"/>
+      <w:footerReference w:type="default" r:id="rId102"/>
+      <w:headerReference w:type="first" r:id="rId103"/>
+      <w:footerReference w:type="first" r:id="rId104"/>
       <w:pgSz w:w="11906" w:h="16838"/>
       <w:pgMar w:top="1440" w:right="1440" w:bottom="1440" w:left="1440" w:header="708" w:footer="708" w:gutter="0"/>
       <w:pgNumType w:start="0"/>
@@ -21978,6 +21922,15 @@
 </file>
 
 <file path=customXml/item3.xml><?xml version="1.0" encoding="utf-8"?>
+<?mso-contentType ?>
+<FormTemplates xmlns="http://schemas.microsoft.com/sharepoint/v3/contenttype/forms">
+  <Display>DocumentLibraryForm</Display>
+  <Edit>DocumentLibraryForm</Edit>
+  <New>DocumentLibraryForm</New>
+</FormTemplates>
+</file>
+
+<file path=customXml/item4.xml><?xml version="1.0" encoding="utf-8"?>
 <ct:contentTypeSchema xmlns:ct="http://schemas.microsoft.com/office/2006/metadata/contentType" xmlns:ma="http://schemas.microsoft.com/office/2006/metadata/properties/metaAttributes" ct:_="" ma:_="" ma:contentTypeName="Document" ma:contentTypeID="0x010100BA8136A5775A284FB5A4EF83D37E3344" ma:contentTypeVersion="5" ma:contentTypeDescription="Create a new document." ma:contentTypeScope="" ma:versionID="e1f29ebee1d24d40d4b08f39309a0049">
   <xsd:schema xmlns:xsd="http://www.w3.org/2001/XMLSchema" xmlns:xs="http://www.w3.org/2001/XMLSchema" xmlns:p="http://schemas.microsoft.com/office/2006/metadata/properties" xmlns:ns2="9f82ceb4-6257-45e4-a8fb-3c70a82304d3" xmlns:ns3="4c7b9de7-e58c-4ace-87d5-9a60f3b223c2" targetNamespace="http://schemas.microsoft.com/office/2006/metadata/properties" ma:root="true" ma:fieldsID="9b02b89ee8a12de334557f117630db3a" ns2:_="" ns3:_="">
     <xsd:import namespace="9f82ceb4-6257-45e4-a8fb-3c70a82304d3"/>
@@ -22148,7 +22101,7 @@
 </ct:contentTypeSchema>
 </file>
 
-<file path=customXml/item4.xml><?xml version="1.0" encoding="utf-8"?>
+<file path=customXml/item5.xml><?xml version="1.0" encoding="utf-8"?>
 <p:properties xmlns:p="http://schemas.microsoft.com/office/2006/metadata/properties" xmlns:xsi="http://www.w3.org/2001/XMLSchema-instance" xmlns:pc="http://schemas.microsoft.com/office/infopath/2007/PartnerControls">
   <documentManagement>
     <SharedWithUsers xmlns="4c7b9de7-e58c-4ace-87d5-9a60f3b223c2">
@@ -22160,15 +22113,6 @@
     </SharedWithUsers>
   </documentManagement>
 </p:properties>
-</file>
-
-<file path=customXml/item5.xml><?xml version="1.0" encoding="utf-8"?>
-<?mso-contentType ?>
-<FormTemplates xmlns="http://schemas.microsoft.com/sharepoint/v3/contenttype/forms">
-  <Display>DocumentLibraryForm</Display>
-  <Edit>DocumentLibraryForm</Edit>
-  <New>DocumentLibraryForm</New>
-</FormTemplates>
 </file>
 
 <file path=customXml/itemProps1.xml><?xml version="1.0" encoding="utf-8"?>
@@ -22188,6 +22132,14 @@
 </file>
 
 <file path=customXml/itemProps3.xml><?xml version="1.0" encoding="utf-8"?>
+<ds:datastoreItem xmlns:ds="http://schemas.openxmlformats.org/officeDocument/2006/customXml" ds:itemID="{97EBA205-E80A-4D27-88A3-F18162C7B342}">
+  <ds:schemaRefs>
+    <ds:schemaRef ds:uri="http://schemas.microsoft.com/sharepoint/v3/contenttype/forms"/>
+  </ds:schemaRefs>
+</ds:datastoreItem>
+</file>
+
+<file path=customXml/itemProps4.xml><?xml version="1.0" encoding="utf-8"?>
 <ds:datastoreItem xmlns:ds="http://schemas.openxmlformats.org/officeDocument/2006/customXml" ds:itemID="{F425CEE7-BC7B-4A5C-A6A6-AB0AF6339113}">
   <ds:schemaRefs>
     <ds:schemaRef ds:uri="http://schemas.microsoft.com/office/2006/metadata/contentType"/>
@@ -22206,7 +22158,7 @@
 </ds:datastoreItem>
 </file>
 
-<file path=customXml/itemProps4.xml><?xml version="1.0" encoding="utf-8"?>
+<file path=customXml/itemProps5.xml><?xml version="1.0" encoding="utf-8"?>
 <ds:datastoreItem xmlns:ds="http://schemas.openxmlformats.org/officeDocument/2006/customXml" ds:itemID="{598CBD6D-A31E-4B38-87E6-F755BD96919E}">
   <ds:schemaRefs>
     <ds:schemaRef ds:uri="http://schemas.microsoft.com/office/2006/metadata/properties"/>
@@ -22214,12 +22166,4 @@
     <ds:schemaRef ds:uri="4c7b9de7-e58c-4ace-87d5-9a60f3b223c2"/>
   </ds:schemaRefs>
 </ds:datastoreItem>
-</file>
-
-<file path=customXml/itemProps5.xml><?xml version="1.0" encoding="utf-8"?>
-<ds:datastoreItem xmlns:ds="http://schemas.openxmlformats.org/officeDocument/2006/customXml" ds:itemID="{97EBA205-E80A-4D27-88A3-F18162C7B342}">
-  <ds:schemaRefs>
-    <ds:schemaRef ds:uri="http://schemas.microsoft.com/sharepoint/v3/contenttype/forms"/>
-  </ds:schemaRefs>
-</ds:datastoreItem>
 </file>
</xml_diff>